<commit_message>
Module 7 - Unit 3 - Lesson 3
</commit_message>
<xml_diff>
--- a/DesarrolloWeb/Modulo_7-InteractuandoConBasesDeDatos/Unidad_3-NodeJS-MongoDB/UNIDAD3.docx
+++ b/DesarrolloWeb/Modulo_7-InteractuandoConBasesDeDatos/Unidad_3-NodeJS-MongoDB/UNIDAD3.docx
@@ -140,29 +140,7 @@
           <w:szCs w:val="20"/>
           <w:lang w:val="es-CR"/>
         </w:rPr>
-        <w:t xml:space="preserve">En esta Unidad conocerás MongoDB, una base de datos NoSQL orientada a documentos. Ésta utiliza un formato llamado BSON, que es una representación en binario de un documento JSON. Es un motor de bases de datos multiplataforma de esquema libre. Luego conocer cuáles son los principales servicios que ofrece MongoDB junto con su instalación, verás cómo interactúa con node.js y cómo establecer una conexión entre ambos utilizando el </w:t>
-      </w:r>
-      <w:proofErr w:type="gramStart"/>
-      <w:r>
-        <w:rPr>
-          <w:rFonts w:ascii="Arial" w:eastAsia="Times New Roman" w:hAnsi="Arial" w:cs="Arial"/>
-          <w:color w:val="2B2B2D"/>
-          <w:sz w:val="20"/>
-          <w:szCs w:val="20"/>
-          <w:lang w:val="es-CR"/>
-        </w:rPr>
-        <w:t>driver</w:t>
-      </w:r>
-      <w:proofErr w:type="gramEnd"/>
-      <w:r>
-        <w:rPr>
-          <w:rFonts w:ascii="Arial" w:eastAsia="Times New Roman" w:hAnsi="Arial" w:cs="Arial"/>
-          <w:color w:val="2B2B2D"/>
-          <w:sz w:val="20"/>
-          <w:szCs w:val="20"/>
-          <w:lang w:val="es-CR"/>
-        </w:rPr>
-        <w:t xml:space="preserve"> nativo.</w:t>
+        <w:t>En esta Unidad conocerás MongoDB, una base de datos NoSQL orientada a documentos. Ésta utiliza un formato llamado BSON, que es una representación en binario de un documento JSON. Es un motor de bases de datos multiplataforma de esquema libre. Luego conocer cuáles son los principales servicios que ofrece MongoDB junto con su instalación, verás cómo interactúa con node.js y cómo establecer una conexión entre ambos utilizando el driver nativo.</w:t>
       </w:r>
     </w:p>
     <w:p>
@@ -525,7 +503,6 @@
           <w:lang w:val="es-CR"/>
         </w:rPr>
       </w:pPr>
-      <w:proofErr w:type="gramStart"/>
       <w:r>
         <w:rPr>
           <w:rFonts w:ascii="Arial" w:eastAsia="Times New Roman" w:hAnsi="Arial" w:cs="Arial"/>
@@ -536,7 +513,6 @@
         </w:rPr>
         <w:t>Qué es MongoDB?</w:t>
       </w:r>
-      <w:proofErr w:type="gramEnd"/>
     </w:p>
     <w:p>
       <w:pPr>
@@ -1943,29 +1919,7 @@
           <w:szCs w:val="21"/>
           <w:lang w:val="es-CR"/>
         </w:rPr>
-        <w:t xml:space="preserve"> – todo lo </w:t>
-      </w:r>
-      <w:proofErr w:type="gramStart"/>
-      <w:r>
-        <w:rPr>
-          <w:rFonts w:ascii="Arial" w:hAnsi="Arial" w:cs="Arial"/>
-          <w:color w:val="2C3E50"/>
-          <w:sz w:val="21"/>
-          <w:szCs w:val="21"/>
-          <w:lang w:val="es-CR"/>
-        </w:rPr>
-        <w:t>contrario</w:t>
-      </w:r>
-      <w:proofErr w:type="gramEnd"/>
-      <w:r>
-        <w:rPr>
-          <w:rFonts w:ascii="Arial" w:hAnsi="Arial" w:cs="Arial"/>
-          <w:color w:val="2C3E50"/>
-          <w:sz w:val="21"/>
-          <w:szCs w:val="21"/>
-          <w:lang w:val="es-CR"/>
-        </w:rPr>
-        <w:t xml:space="preserve"> a </w:t>
+        <w:t xml:space="preserve"> – todo lo contrario a </w:t>
       </w:r>
       <w:proofErr w:type="spellStart"/>
       <w:r>
@@ -2538,27 +2492,7 @@
           <w:sz w:val="16"/>
           <w:szCs w:val="16"/>
         </w:rPr>
-        <w:t xml:space="preserve">Implicit session: session </w:t>
-      </w:r>
-      <w:proofErr w:type="gramStart"/>
-      <w:r>
-        <w:rPr>
-          <w:rFonts w:ascii="Courier New" w:hAnsi="Courier New" w:cs="Courier New"/>
-          <w:color w:val="2C3E50"/>
-          <w:sz w:val="16"/>
-          <w:szCs w:val="16"/>
-        </w:rPr>
-        <w:t>{ "</w:t>
-      </w:r>
-      <w:proofErr w:type="gramEnd"/>
-      <w:r>
-        <w:rPr>
-          <w:rFonts w:ascii="Courier New" w:hAnsi="Courier New" w:cs="Courier New"/>
-          <w:color w:val="2C3E50"/>
-          <w:sz w:val="16"/>
-          <w:szCs w:val="16"/>
-        </w:rPr>
-        <w:t>id" : UUID("76863399-42c3-4b03-a620-a8f840f24b50") }</w:t>
+        <w:t>Implicit session: session { "id" : UUID("76863399-42c3-4b03-a620-a8f840f24b50") }</w:t>
       </w:r>
     </w:p>
     <w:p>
@@ -2571,62 +2505,16 @@
           <w:color w:val="2C3E50"/>
           <w:sz w:val="16"/>
           <w:szCs w:val="16"/>
-          <w:lang w:val="es-CR"/>
-        </w:rPr>
-      </w:pPr>
-      <w:r>
-        <w:rPr>
-          <w:rFonts w:ascii="Courier New" w:hAnsi="Courier New" w:cs="Courier New"/>
-          <w:color w:val="2C3E50"/>
-          <w:sz w:val="16"/>
-          <w:szCs w:val="16"/>
-          <w:lang w:val="es-CR"/>
-        </w:rPr>
-        <w:t xml:space="preserve">MongoDB </w:t>
-      </w:r>
-      <w:proofErr w:type="gramStart"/>
-      <w:r>
-        <w:rPr>
-          <w:rFonts w:ascii="Courier New" w:hAnsi="Courier New" w:cs="Courier New"/>
-          <w:color w:val="2C3E50"/>
-          <w:sz w:val="16"/>
-          <w:szCs w:val="16"/>
-          <w:lang w:val="es-CR"/>
-        </w:rPr>
-        <w:t>server</w:t>
-      </w:r>
-      <w:proofErr w:type="gramEnd"/>
-      <w:r>
-        <w:rPr>
-          <w:rFonts w:ascii="Courier New" w:hAnsi="Courier New" w:cs="Courier New"/>
-          <w:color w:val="2C3E50"/>
-          <w:sz w:val="16"/>
-          <w:szCs w:val="16"/>
-          <w:lang w:val="es-CR"/>
-        </w:rPr>
-        <w:t xml:space="preserve"> </w:t>
-      </w:r>
-      <w:proofErr w:type="spellStart"/>
-      <w:r>
-        <w:rPr>
-          <w:rFonts w:ascii="Courier New" w:hAnsi="Courier New" w:cs="Courier New"/>
-          <w:color w:val="2C3E50"/>
-          <w:sz w:val="16"/>
-          <w:szCs w:val="16"/>
-          <w:lang w:val="es-CR"/>
-        </w:rPr>
-        <w:t>version</w:t>
-      </w:r>
-      <w:proofErr w:type="spellEnd"/>
-      <w:r>
-        <w:rPr>
-          <w:rFonts w:ascii="Courier New" w:hAnsi="Courier New" w:cs="Courier New"/>
-          <w:color w:val="2C3E50"/>
-          <w:sz w:val="16"/>
-          <w:szCs w:val="16"/>
-          <w:lang w:val="es-CR"/>
-        </w:rPr>
-        <w:t>: 4.4.1</w:t>
+        </w:rPr>
+      </w:pPr>
+      <w:r>
+        <w:rPr>
+          <w:rFonts w:ascii="Courier New" w:hAnsi="Courier New" w:cs="Courier New"/>
+          <w:color w:val="2C3E50"/>
+          <w:sz w:val="16"/>
+          <w:szCs w:val="16"/>
+        </w:rPr>
+        <w:t>MongoDB server version: 4.4.1</w:t>
       </w:r>
     </w:p>
     <w:p>
@@ -2639,16 +2527,14 @@
           <w:color w:val="2C3E50"/>
           <w:sz w:val="16"/>
           <w:szCs w:val="16"/>
-          <w:lang w:val="es-CR"/>
-        </w:rPr>
-      </w:pPr>
-      <w:r>
-        <w:rPr>
-          <w:rFonts w:ascii="Courier New" w:hAnsi="Courier New" w:cs="Courier New"/>
-          <w:color w:val="2C3E50"/>
-          <w:sz w:val="16"/>
-          <w:szCs w:val="16"/>
-          <w:lang w:val="es-CR"/>
+        </w:rPr>
+      </w:pPr>
+      <w:r>
+        <w:rPr>
+          <w:rFonts w:ascii="Courier New" w:hAnsi="Courier New" w:cs="Courier New"/>
+          <w:color w:val="2C3E50"/>
+          <w:sz w:val="16"/>
+          <w:szCs w:val="16"/>
         </w:rPr>
         <w:t>---</w:t>
       </w:r>
@@ -2961,7 +2847,6 @@
         <w:t xml:space="preserve">        To enable free monitoring, run the following command: </w:t>
       </w:r>
       <w:proofErr w:type="spellStart"/>
-      <w:proofErr w:type="gramStart"/>
       <w:r>
         <w:rPr>
           <w:rFonts w:ascii="Courier New" w:hAnsi="Courier New" w:cs="Courier New"/>
@@ -2972,7 +2857,6 @@
         <w:t>db.enableFreeMonitoring</w:t>
       </w:r>
       <w:proofErr w:type="spellEnd"/>
-      <w:proofErr w:type="gramEnd"/>
       <w:r>
         <w:rPr>
           <w:rFonts w:ascii="Courier New" w:hAnsi="Courier New" w:cs="Courier New"/>
@@ -3006,7 +2890,6 @@
         <w:t xml:space="preserve">        To permanently disable this reminder, run the following command: </w:t>
       </w:r>
       <w:proofErr w:type="spellStart"/>
-      <w:proofErr w:type="gramStart"/>
       <w:r>
         <w:rPr>
           <w:rFonts w:ascii="Courier New" w:hAnsi="Courier New" w:cs="Courier New"/>
@@ -3017,7 +2900,6 @@
         <w:t>db.disableFreeMonitoring</w:t>
       </w:r>
       <w:proofErr w:type="spellEnd"/>
-      <w:proofErr w:type="gramEnd"/>
       <w:r>
         <w:rPr>
           <w:rFonts w:ascii="Courier New" w:hAnsi="Courier New" w:cs="Courier New"/>
@@ -3111,40 +2993,161 @@
           <w:szCs w:val="21"/>
           <w:lang w:val="es-CR"/>
         </w:rPr>
-        <w:t xml:space="preserve">Mostrar colecciones: </w:t>
-      </w:r>
-      <w:proofErr w:type="gramStart"/>
-      <w:r>
-        <w:rPr>
-          <w:rFonts w:ascii="Arial" w:hAnsi="Arial" w:cs="Arial"/>
-          <w:color w:val="2C3E50"/>
-          <w:sz w:val="21"/>
-          <w:szCs w:val="21"/>
-          <w:lang w:val="es-CR"/>
-        </w:rPr>
-        <w:t>show</w:t>
-      </w:r>
-      <w:proofErr w:type="gramEnd"/>
-      <w:r>
-        <w:rPr>
-          <w:rFonts w:ascii="Arial" w:hAnsi="Arial" w:cs="Arial"/>
-          <w:color w:val="2C3E50"/>
-          <w:sz w:val="21"/>
-          <w:szCs w:val="21"/>
-          <w:lang w:val="es-CR"/>
+        <w:t xml:space="preserve">Mostrar colecciones: show </w:t>
+      </w:r>
+      <w:proofErr w:type="spellStart"/>
+      <w:r>
+        <w:rPr>
+          <w:rFonts w:ascii="Arial" w:hAnsi="Arial" w:cs="Arial"/>
+          <w:color w:val="2C3E50"/>
+          <w:sz w:val="21"/>
+          <w:szCs w:val="21"/>
+          <w:lang w:val="es-CR"/>
+        </w:rPr>
+        <w:t>collections</w:t>
+      </w:r>
+      <w:proofErr w:type="spellEnd"/>
+    </w:p>
+    <w:p>
+      <w:pPr>
+        <w:pStyle w:val="locked"/>
+        <w:shd w:val="clear" w:color="auto" w:fill="FFFFFF"/>
+        <w:spacing w:before="0" w:beforeAutospacing="0"/>
+        <w:rPr>
+          <w:rFonts w:ascii="Arial" w:hAnsi="Arial" w:cs="Arial"/>
+          <w:color w:val="2C3E50"/>
+          <w:sz w:val="21"/>
+          <w:szCs w:val="21"/>
+          <w:lang w:val="es-CR"/>
+        </w:rPr>
+      </w:pPr>
+      <w:r>
+        <w:rPr>
+          <w:rFonts w:ascii="Arial" w:hAnsi="Arial" w:cs="Arial"/>
+          <w:color w:val="2C3E50"/>
+          <w:sz w:val="21"/>
+          <w:szCs w:val="21"/>
+          <w:lang w:val="es-CR"/>
+        </w:rPr>
+        <w:t>Comportamiento peculiar a la hora de crear una conexión, crea una colección cuando intentamos guardar un registro y esta no existe o cuando intentamos usarla por medio del REPL</w:t>
+      </w:r>
+    </w:p>
+    <w:p>
+      <w:pPr>
+        <w:pStyle w:val="locked"/>
+        <w:shd w:val="clear" w:color="auto" w:fill="FFFFFF"/>
+        <w:spacing w:before="0" w:beforeAutospacing="0" w:after="0" w:afterAutospacing="0"/>
+        <w:rPr>
+          <w:rFonts w:ascii="Arial" w:hAnsi="Arial" w:cs="Arial"/>
+          <w:color w:val="2C3E50"/>
+          <w:sz w:val="21"/>
+          <w:szCs w:val="21"/>
+        </w:rPr>
+      </w:pPr>
+      <w:proofErr w:type="spellStart"/>
+      <w:r>
+        <w:rPr>
+          <w:rFonts w:ascii="Arial" w:hAnsi="Arial" w:cs="Arial"/>
+          <w:color w:val="2C3E50"/>
+          <w:sz w:val="21"/>
+          <w:szCs w:val="21"/>
+        </w:rPr>
+        <w:t>Ejemplo</w:t>
+      </w:r>
+      <w:proofErr w:type="spellEnd"/>
+      <w:r>
+        <w:rPr>
+          <w:rFonts w:ascii="Arial" w:hAnsi="Arial" w:cs="Arial"/>
+          <w:color w:val="2C3E50"/>
+          <w:sz w:val="21"/>
+          <w:szCs w:val="21"/>
+        </w:rPr>
+        <w:t>:</w:t>
+      </w:r>
+    </w:p>
+    <w:p>
+      <w:pPr>
+        <w:pStyle w:val="locked"/>
+        <w:shd w:val="clear" w:color="auto" w:fill="FFFFFF"/>
+        <w:spacing w:before="0" w:beforeAutospacing="0" w:after="0" w:afterAutospacing="0"/>
+        <w:rPr>
+          <w:rFonts w:ascii="Courier New" w:hAnsi="Courier New" w:cs="Courier New"/>
+          <w:color w:val="2C3E50"/>
+          <w:sz w:val="16"/>
+          <w:szCs w:val="16"/>
+        </w:rPr>
+      </w:pPr>
+      <w:r>
+        <w:rPr>
+          <w:rFonts w:ascii="Courier New" w:hAnsi="Courier New" w:cs="Courier New"/>
+          <w:color w:val="2C3E50"/>
+          <w:sz w:val="16"/>
+          <w:szCs w:val="16"/>
+        </w:rPr>
+        <w:t xml:space="preserve">&gt; use </w:t>
+      </w:r>
+      <w:proofErr w:type="spellStart"/>
+      <w:r>
+        <w:rPr>
+          <w:rFonts w:ascii="Courier New" w:hAnsi="Courier New" w:cs="Courier New"/>
+          <w:color w:val="2C3E50"/>
+          <w:sz w:val="16"/>
+          <w:szCs w:val="16"/>
+        </w:rPr>
+        <w:t>nuevaDB</w:t>
+      </w:r>
+      <w:proofErr w:type="spellEnd"/>
+    </w:p>
+    <w:p>
+      <w:pPr>
+        <w:pStyle w:val="locked"/>
+        <w:shd w:val="clear" w:color="auto" w:fill="FFFFFF"/>
+        <w:spacing w:before="0" w:beforeAutospacing="0" w:after="0" w:afterAutospacing="0"/>
+        <w:rPr>
+          <w:rFonts w:ascii="Courier New" w:hAnsi="Courier New" w:cs="Courier New"/>
+          <w:color w:val="2C3E50"/>
+          <w:sz w:val="16"/>
+          <w:szCs w:val="16"/>
+        </w:rPr>
+      </w:pPr>
+      <w:r>
+        <w:rPr>
+          <w:rFonts w:ascii="Courier New" w:hAnsi="Courier New" w:cs="Courier New"/>
+          <w:color w:val="2C3E50"/>
+          <w:sz w:val="16"/>
+          <w:szCs w:val="16"/>
+        </w:rPr>
+        <w:t xml:space="preserve">switched to </w:t>
+      </w:r>
+      <w:proofErr w:type="spellStart"/>
+      <w:r>
+        <w:rPr>
+          <w:rFonts w:ascii="Courier New" w:hAnsi="Courier New" w:cs="Courier New"/>
+          <w:color w:val="2C3E50"/>
+          <w:sz w:val="16"/>
+          <w:szCs w:val="16"/>
+        </w:rPr>
+        <w:t>db</w:t>
+      </w:r>
+      <w:proofErr w:type="spellEnd"/>
+      <w:r>
+        <w:rPr>
+          <w:rFonts w:ascii="Courier New" w:hAnsi="Courier New" w:cs="Courier New"/>
+          <w:color w:val="2C3E50"/>
+          <w:sz w:val="16"/>
+          <w:szCs w:val="16"/>
         </w:rPr>
         <w:t xml:space="preserve"> </w:t>
       </w:r>
       <w:proofErr w:type="spellStart"/>
       <w:r>
         <w:rPr>
-          <w:rFonts w:ascii="Arial" w:hAnsi="Arial" w:cs="Arial"/>
-          <w:color w:val="2C3E50"/>
-          <w:sz w:val="21"/>
-          <w:szCs w:val="21"/>
-          <w:lang w:val="es-CR"/>
-        </w:rPr>
-        <w:t>collections</w:t>
+          <w:rFonts w:ascii="Courier New" w:hAnsi="Courier New" w:cs="Courier New"/>
+          <w:color w:val="2C3E50"/>
+          <w:sz w:val="16"/>
+          <w:szCs w:val="16"/>
+        </w:rPr>
+        <w:t>nuevaDB</w:t>
       </w:r>
       <w:proofErr w:type="spellEnd"/>
     </w:p>
@@ -3152,25 +3155,34 @@
       <w:pPr>
         <w:pStyle w:val="locked"/>
         <w:shd w:val="clear" w:color="auto" w:fill="FFFFFF"/>
-        <w:spacing w:before="0" w:beforeAutospacing="0"/>
-        <w:rPr>
-          <w:rFonts w:ascii="Arial" w:hAnsi="Arial" w:cs="Arial"/>
-          <w:color w:val="2C3E50"/>
-          <w:sz w:val="21"/>
-          <w:szCs w:val="21"/>
-          <w:lang w:val="es-CR"/>
-        </w:rPr>
-      </w:pPr>
-      <w:r>
-        <w:rPr>
-          <w:rFonts w:ascii="Arial" w:hAnsi="Arial" w:cs="Arial"/>
-          <w:color w:val="2C3E50"/>
-          <w:sz w:val="21"/>
-          <w:szCs w:val="21"/>
-          <w:lang w:val="es-CR"/>
-        </w:rPr>
-        <w:t>Comportamiento peculiar a la hora de crear una conexión, crea una colección cuando intentamos guardar un registro y esta no existe o cuando intentamos usarla por medio del REPL</w:t>
-      </w:r>
+        <w:spacing w:before="0" w:beforeAutospacing="0" w:after="0" w:afterAutospacing="0"/>
+        <w:rPr>
+          <w:rFonts w:ascii="Courier New" w:hAnsi="Courier New" w:cs="Courier New"/>
+          <w:color w:val="2C3E50"/>
+          <w:sz w:val="16"/>
+          <w:szCs w:val="16"/>
+        </w:rPr>
+      </w:pPr>
+      <w:r>
+        <w:rPr>
+          <w:rFonts w:ascii="Courier New" w:hAnsi="Courier New" w:cs="Courier New"/>
+          <w:color w:val="2C3E50"/>
+          <w:sz w:val="16"/>
+          <w:szCs w:val="16"/>
+        </w:rPr>
+        <w:t xml:space="preserve">&gt; show </w:t>
+      </w:r>
+      <w:proofErr w:type="spellStart"/>
+      <w:r>
+        <w:rPr>
+          <w:rFonts w:ascii="Courier New" w:hAnsi="Courier New" w:cs="Courier New"/>
+          <w:color w:val="2C3E50"/>
+          <w:sz w:val="16"/>
+          <w:szCs w:val="16"/>
+        </w:rPr>
+        <w:t>dbs</w:t>
+      </w:r>
+      <w:proofErr w:type="spellEnd"/>
     </w:p>
     <w:p>
       <w:pPr>
@@ -3178,31 +3190,20 @@
         <w:shd w:val="clear" w:color="auto" w:fill="FFFFFF"/>
         <w:spacing w:before="0" w:beforeAutospacing="0" w:after="0" w:afterAutospacing="0"/>
         <w:rPr>
-          <w:rFonts w:ascii="Arial" w:hAnsi="Arial" w:cs="Arial"/>
-          <w:color w:val="2C3E50"/>
-          <w:sz w:val="21"/>
-          <w:szCs w:val="21"/>
-        </w:rPr>
-      </w:pPr>
-      <w:proofErr w:type="spellStart"/>
-      <w:r>
-        <w:rPr>
-          <w:rFonts w:ascii="Arial" w:hAnsi="Arial" w:cs="Arial"/>
-          <w:color w:val="2C3E50"/>
-          <w:sz w:val="21"/>
-          <w:szCs w:val="21"/>
-        </w:rPr>
-        <w:t>Ejemplo</w:t>
-      </w:r>
-      <w:proofErr w:type="spellEnd"/>
-      <w:r>
-        <w:rPr>
-          <w:rFonts w:ascii="Arial" w:hAnsi="Arial" w:cs="Arial"/>
-          <w:color w:val="2C3E50"/>
-          <w:sz w:val="21"/>
-          <w:szCs w:val="21"/>
-        </w:rPr>
-        <w:t>:</w:t>
+          <w:rFonts w:ascii="Courier New" w:hAnsi="Courier New" w:cs="Courier New"/>
+          <w:color w:val="2C3E50"/>
+          <w:sz w:val="16"/>
+          <w:szCs w:val="16"/>
+        </w:rPr>
+      </w:pPr>
+      <w:r>
+        <w:rPr>
+          <w:rFonts w:ascii="Courier New" w:hAnsi="Courier New" w:cs="Courier New"/>
+          <w:color w:val="2C3E50"/>
+          <w:sz w:val="16"/>
+          <w:szCs w:val="16"/>
+        </w:rPr>
+        <w:t>admin   0.000GB</w:t>
       </w:r>
     </w:p>
     <w:p>
@@ -3224,19 +3225,8 @@
           <w:sz w:val="16"/>
           <w:szCs w:val="16"/>
         </w:rPr>
-        <w:t xml:space="preserve">&gt; use </w:t>
-      </w:r>
-      <w:proofErr w:type="spellStart"/>
-      <w:r>
-        <w:rPr>
-          <w:rFonts w:ascii="Courier New" w:hAnsi="Courier New" w:cs="Courier New"/>
-          <w:color w:val="2C3E50"/>
-          <w:sz w:val="16"/>
-          <w:szCs w:val="16"/>
-        </w:rPr>
-        <w:t>nuevaDB</w:t>
-      </w:r>
-      <w:proofErr w:type="spellEnd"/>
+        <w:t>config  0.000GB</w:t>
+      </w:r>
     </w:p>
     <w:p>
       <w:pPr>
@@ -3257,39 +3247,8 @@
           <w:sz w:val="16"/>
           <w:szCs w:val="16"/>
         </w:rPr>
-        <w:t xml:space="preserve">switched to </w:t>
-      </w:r>
-      <w:proofErr w:type="spellStart"/>
-      <w:r>
-        <w:rPr>
-          <w:rFonts w:ascii="Courier New" w:hAnsi="Courier New" w:cs="Courier New"/>
-          <w:color w:val="2C3E50"/>
-          <w:sz w:val="16"/>
-          <w:szCs w:val="16"/>
-        </w:rPr>
-        <w:t>db</w:t>
-      </w:r>
-      <w:proofErr w:type="spellEnd"/>
-      <w:r>
-        <w:rPr>
-          <w:rFonts w:ascii="Courier New" w:hAnsi="Courier New" w:cs="Courier New"/>
-          <w:color w:val="2C3E50"/>
-          <w:sz w:val="16"/>
-          <w:szCs w:val="16"/>
-        </w:rPr>
-        <w:t xml:space="preserve"> </w:t>
-      </w:r>
-      <w:proofErr w:type="spellStart"/>
-      <w:r>
-        <w:rPr>
-          <w:rFonts w:ascii="Courier New" w:hAnsi="Courier New" w:cs="Courier New"/>
-          <w:color w:val="2C3E50"/>
-          <w:sz w:val="16"/>
-          <w:szCs w:val="16"/>
-        </w:rPr>
-        <w:t>nuevaDB</w:t>
-      </w:r>
-      <w:proofErr w:type="spellEnd"/>
+        <w:t>local   0.000GB</w:t>
+      </w:r>
     </w:p>
     <w:p>
       <w:pPr>
@@ -3310,19 +3269,8 @@
           <w:sz w:val="16"/>
           <w:szCs w:val="16"/>
         </w:rPr>
-        <w:t xml:space="preserve">&gt; show </w:t>
-      </w:r>
-      <w:proofErr w:type="spellStart"/>
-      <w:r>
-        <w:rPr>
-          <w:rFonts w:ascii="Courier New" w:hAnsi="Courier New" w:cs="Courier New"/>
-          <w:color w:val="2C3E50"/>
-          <w:sz w:val="16"/>
-          <w:szCs w:val="16"/>
-        </w:rPr>
-        <w:t>dbs</w:t>
-      </w:r>
-      <w:proofErr w:type="spellEnd"/>
+        <w:t>&gt; show collections</w:t>
+      </w:r>
     </w:p>
     <w:p>
       <w:pPr>
@@ -3343,7 +3291,27 @@
           <w:sz w:val="16"/>
           <w:szCs w:val="16"/>
         </w:rPr>
-        <w:t>admin   0.000GB</w:t>
+        <w:t xml:space="preserve">&gt; </w:t>
+      </w:r>
+      <w:proofErr w:type="spellStart"/>
+      <w:r>
+        <w:rPr>
+          <w:rFonts w:ascii="Courier New" w:hAnsi="Courier New" w:cs="Courier New"/>
+          <w:color w:val="2C3E50"/>
+          <w:sz w:val="16"/>
+          <w:szCs w:val="16"/>
+        </w:rPr>
+        <w:t>db.users.insert</w:t>
+      </w:r>
+      <w:proofErr w:type="spellEnd"/>
+      <w:r>
+        <w:rPr>
+          <w:rFonts w:ascii="Courier New" w:hAnsi="Courier New" w:cs="Courier New"/>
+          <w:color w:val="2C3E50"/>
+          <w:sz w:val="16"/>
+          <w:szCs w:val="16"/>
+        </w:rPr>
+        <w:t>({nombre:'Daniel',edad:23,peso:70})</w:t>
       </w:r>
     </w:p>
     <w:p>
@@ -3356,42 +3324,47 @@
           <w:color w:val="2C3E50"/>
           <w:sz w:val="16"/>
           <w:szCs w:val="16"/>
-          <w:lang w:val="es-CR"/>
-        </w:rPr>
-      </w:pPr>
-      <w:proofErr w:type="spellStart"/>
-      <w:proofErr w:type="gramStart"/>
-      <w:r>
-        <w:rPr>
-          <w:rFonts w:ascii="Courier New" w:hAnsi="Courier New" w:cs="Courier New"/>
-          <w:color w:val="2C3E50"/>
-          <w:sz w:val="16"/>
-          <w:szCs w:val="16"/>
-          <w:lang w:val="es-CR"/>
-        </w:rPr>
-        <w:t>config</w:t>
-      </w:r>
-      <w:proofErr w:type="spellEnd"/>
-      <w:r>
-        <w:rPr>
-          <w:rFonts w:ascii="Courier New" w:hAnsi="Courier New" w:cs="Courier New"/>
-          <w:color w:val="2C3E50"/>
-          <w:sz w:val="16"/>
-          <w:szCs w:val="16"/>
-          <w:lang w:val="es-CR"/>
-        </w:rPr>
-        <w:t xml:space="preserve">  0</w:t>
-      </w:r>
-      <w:proofErr w:type="gramEnd"/>
-      <w:r>
-        <w:rPr>
-          <w:rFonts w:ascii="Courier New" w:hAnsi="Courier New" w:cs="Courier New"/>
-          <w:color w:val="2C3E50"/>
-          <w:sz w:val="16"/>
-          <w:szCs w:val="16"/>
-          <w:lang w:val="es-CR"/>
-        </w:rPr>
-        <w:t>.000GB</w:t>
+        </w:rPr>
+      </w:pPr>
+      <w:proofErr w:type="spellStart"/>
+      <w:r>
+        <w:rPr>
+          <w:rFonts w:ascii="Courier New" w:hAnsi="Courier New" w:cs="Courier New"/>
+          <w:color w:val="2C3E50"/>
+          <w:sz w:val="16"/>
+          <w:szCs w:val="16"/>
+        </w:rPr>
+        <w:t>WriteResult</w:t>
+      </w:r>
+      <w:proofErr w:type="spellEnd"/>
+      <w:r>
+        <w:rPr>
+          <w:rFonts w:ascii="Courier New" w:hAnsi="Courier New" w:cs="Courier New"/>
+          <w:color w:val="2C3E50"/>
+          <w:sz w:val="16"/>
+          <w:szCs w:val="16"/>
+        </w:rPr>
+        <w:t>({ "</w:t>
+      </w:r>
+      <w:proofErr w:type="spellStart"/>
+      <w:r>
+        <w:rPr>
+          <w:rFonts w:ascii="Courier New" w:hAnsi="Courier New" w:cs="Courier New"/>
+          <w:color w:val="2C3E50"/>
+          <w:sz w:val="16"/>
+          <w:szCs w:val="16"/>
+        </w:rPr>
+        <w:t>nInserted</w:t>
+      </w:r>
+      <w:proofErr w:type="spellEnd"/>
+      <w:r>
+        <w:rPr>
+          <w:rFonts w:ascii="Courier New" w:hAnsi="Courier New" w:cs="Courier New"/>
+          <w:color w:val="2C3E50"/>
+          <w:sz w:val="16"/>
+          <w:szCs w:val="16"/>
+        </w:rPr>
+        <w:t>" : 1 })</w:t>
       </w:r>
     </w:p>
     <w:p>
@@ -3404,18 +3377,36 @@
           <w:color w:val="2C3E50"/>
           <w:sz w:val="16"/>
           <w:szCs w:val="16"/>
-          <w:lang w:val="es-CR"/>
-        </w:rPr>
-      </w:pPr>
-      <w:r>
-        <w:rPr>
-          <w:rFonts w:ascii="Courier New" w:hAnsi="Courier New" w:cs="Courier New"/>
-          <w:color w:val="2C3E50"/>
-          <w:sz w:val="16"/>
-          <w:szCs w:val="16"/>
-          <w:lang w:val="es-CR"/>
-        </w:rPr>
-        <w:t>local   0.000GB</w:t>
+        </w:rPr>
+      </w:pPr>
+      <w:r>
+        <w:rPr>
+          <w:rFonts w:ascii="Courier New" w:hAnsi="Courier New" w:cs="Courier New"/>
+          <w:color w:val="2C3E50"/>
+          <w:sz w:val="16"/>
+          <w:szCs w:val="16"/>
+        </w:rPr>
+        <w:t xml:space="preserve">&gt; </w:t>
+      </w:r>
+      <w:proofErr w:type="spellStart"/>
+      <w:r>
+        <w:rPr>
+          <w:rFonts w:ascii="Courier New" w:hAnsi="Courier New" w:cs="Courier New"/>
+          <w:color w:val="2C3E50"/>
+          <w:sz w:val="16"/>
+          <w:szCs w:val="16"/>
+        </w:rPr>
+        <w:t>db.users.find</w:t>
+      </w:r>
+      <w:proofErr w:type="spellEnd"/>
+      <w:r>
+        <w:rPr>
+          <w:rFonts w:ascii="Courier New" w:hAnsi="Courier New" w:cs="Courier New"/>
+          <w:color w:val="2C3E50"/>
+          <w:sz w:val="16"/>
+          <w:szCs w:val="16"/>
+        </w:rPr>
+        <w:t>()</w:t>
       </w:r>
     </w:p>
     <w:p>
@@ -3428,222 +3419,18 @@
           <w:color w:val="2C3E50"/>
           <w:sz w:val="16"/>
           <w:szCs w:val="16"/>
-        </w:rPr>
-      </w:pPr>
-      <w:r>
-        <w:rPr>
-          <w:rFonts w:ascii="Courier New" w:hAnsi="Courier New" w:cs="Courier New"/>
-          <w:color w:val="2C3E50"/>
-          <w:sz w:val="16"/>
-          <w:szCs w:val="16"/>
-        </w:rPr>
-        <w:t>&gt; show collections</w:t>
-      </w:r>
-    </w:p>
-    <w:p>
-      <w:pPr>
-        <w:pStyle w:val="locked"/>
-        <w:shd w:val="clear" w:color="auto" w:fill="FFFFFF"/>
-        <w:spacing w:before="0" w:beforeAutospacing="0" w:after="0" w:afterAutospacing="0"/>
-        <w:rPr>
-          <w:rFonts w:ascii="Courier New" w:hAnsi="Courier New" w:cs="Courier New"/>
-          <w:color w:val="2C3E50"/>
-          <w:sz w:val="16"/>
-          <w:szCs w:val="16"/>
-        </w:rPr>
-      </w:pPr>
-      <w:r>
-        <w:rPr>
-          <w:rFonts w:ascii="Courier New" w:hAnsi="Courier New" w:cs="Courier New"/>
-          <w:color w:val="2C3E50"/>
-          <w:sz w:val="16"/>
-          <w:szCs w:val="16"/>
-        </w:rPr>
-        <w:t xml:space="preserve">&gt; </w:t>
-      </w:r>
-      <w:proofErr w:type="spellStart"/>
-      <w:proofErr w:type="gramStart"/>
-      <w:r>
-        <w:rPr>
-          <w:rFonts w:ascii="Courier New" w:hAnsi="Courier New" w:cs="Courier New"/>
-          <w:color w:val="2C3E50"/>
-          <w:sz w:val="16"/>
-          <w:szCs w:val="16"/>
-        </w:rPr>
-        <w:t>db.users</w:t>
-      </w:r>
-      <w:proofErr w:type="gramEnd"/>
-      <w:r>
-        <w:rPr>
-          <w:rFonts w:ascii="Courier New" w:hAnsi="Courier New" w:cs="Courier New"/>
-          <w:color w:val="2C3E50"/>
-          <w:sz w:val="16"/>
-          <w:szCs w:val="16"/>
-        </w:rPr>
-        <w:t>.insert</w:t>
-      </w:r>
-      <w:proofErr w:type="spellEnd"/>
-      <w:r>
-        <w:rPr>
-          <w:rFonts w:ascii="Courier New" w:hAnsi="Courier New" w:cs="Courier New"/>
-          <w:color w:val="2C3E50"/>
-          <w:sz w:val="16"/>
-          <w:szCs w:val="16"/>
-        </w:rPr>
-        <w:t>({nombre:'Daniel',edad:23,peso:70})</w:t>
-      </w:r>
-    </w:p>
-    <w:p>
-      <w:pPr>
-        <w:pStyle w:val="locked"/>
-        <w:shd w:val="clear" w:color="auto" w:fill="FFFFFF"/>
-        <w:spacing w:before="0" w:beforeAutospacing="0" w:after="0" w:afterAutospacing="0"/>
-        <w:rPr>
-          <w:rFonts w:ascii="Courier New" w:hAnsi="Courier New" w:cs="Courier New"/>
-          <w:color w:val="2C3E50"/>
-          <w:sz w:val="16"/>
-          <w:szCs w:val="16"/>
-        </w:rPr>
-      </w:pPr>
-      <w:proofErr w:type="spellStart"/>
-      <w:proofErr w:type="gramStart"/>
-      <w:r>
-        <w:rPr>
-          <w:rFonts w:ascii="Courier New" w:hAnsi="Courier New" w:cs="Courier New"/>
-          <w:color w:val="2C3E50"/>
-          <w:sz w:val="16"/>
-          <w:szCs w:val="16"/>
-        </w:rPr>
-        <w:t>WriteResult</w:t>
-      </w:r>
-      <w:proofErr w:type="spellEnd"/>
-      <w:r>
-        <w:rPr>
-          <w:rFonts w:ascii="Courier New" w:hAnsi="Courier New" w:cs="Courier New"/>
-          <w:color w:val="2C3E50"/>
-          <w:sz w:val="16"/>
-          <w:szCs w:val="16"/>
-        </w:rPr>
-        <w:t>(</w:t>
-      </w:r>
-      <w:proofErr w:type="gramEnd"/>
-      <w:r>
-        <w:rPr>
-          <w:rFonts w:ascii="Courier New" w:hAnsi="Courier New" w:cs="Courier New"/>
-          <w:color w:val="2C3E50"/>
-          <w:sz w:val="16"/>
-          <w:szCs w:val="16"/>
-        </w:rPr>
-        <w:t>{ "</w:t>
-      </w:r>
-      <w:proofErr w:type="spellStart"/>
-      <w:r>
-        <w:rPr>
-          <w:rFonts w:ascii="Courier New" w:hAnsi="Courier New" w:cs="Courier New"/>
-          <w:color w:val="2C3E50"/>
-          <w:sz w:val="16"/>
-          <w:szCs w:val="16"/>
-        </w:rPr>
-        <w:t>nInserted</w:t>
-      </w:r>
-      <w:proofErr w:type="spellEnd"/>
-      <w:r>
-        <w:rPr>
-          <w:rFonts w:ascii="Courier New" w:hAnsi="Courier New" w:cs="Courier New"/>
-          <w:color w:val="2C3E50"/>
-          <w:sz w:val="16"/>
-          <w:szCs w:val="16"/>
-        </w:rPr>
-        <w:t>" : 1 })</w:t>
-      </w:r>
-    </w:p>
-    <w:p>
-      <w:pPr>
-        <w:pStyle w:val="locked"/>
-        <w:shd w:val="clear" w:color="auto" w:fill="FFFFFF"/>
-        <w:spacing w:before="0" w:beforeAutospacing="0" w:after="0" w:afterAutospacing="0"/>
-        <w:rPr>
-          <w:rFonts w:ascii="Courier New" w:hAnsi="Courier New" w:cs="Courier New"/>
-          <w:color w:val="2C3E50"/>
-          <w:sz w:val="16"/>
-          <w:szCs w:val="16"/>
-        </w:rPr>
-      </w:pPr>
-      <w:r>
-        <w:rPr>
-          <w:rFonts w:ascii="Courier New" w:hAnsi="Courier New" w:cs="Courier New"/>
-          <w:color w:val="2C3E50"/>
-          <w:sz w:val="16"/>
-          <w:szCs w:val="16"/>
-        </w:rPr>
-        <w:t xml:space="preserve">&gt; </w:t>
-      </w:r>
-      <w:proofErr w:type="spellStart"/>
-      <w:proofErr w:type="gramStart"/>
-      <w:r>
-        <w:rPr>
-          <w:rFonts w:ascii="Courier New" w:hAnsi="Courier New" w:cs="Courier New"/>
-          <w:color w:val="2C3E50"/>
-          <w:sz w:val="16"/>
-          <w:szCs w:val="16"/>
-        </w:rPr>
-        <w:t>db.users</w:t>
-      </w:r>
-      <w:proofErr w:type="gramEnd"/>
-      <w:r>
-        <w:rPr>
-          <w:rFonts w:ascii="Courier New" w:hAnsi="Courier New" w:cs="Courier New"/>
-          <w:color w:val="2C3E50"/>
-          <w:sz w:val="16"/>
-          <w:szCs w:val="16"/>
-        </w:rPr>
-        <w:t>.find</w:t>
-      </w:r>
-      <w:proofErr w:type="spellEnd"/>
-      <w:r>
-        <w:rPr>
-          <w:rFonts w:ascii="Courier New" w:hAnsi="Courier New" w:cs="Courier New"/>
-          <w:color w:val="2C3E50"/>
-          <w:sz w:val="16"/>
-          <w:szCs w:val="16"/>
-        </w:rPr>
-        <w:t>()</w:t>
-      </w:r>
-    </w:p>
-    <w:p>
-      <w:pPr>
-        <w:pStyle w:val="locked"/>
-        <w:shd w:val="clear" w:color="auto" w:fill="FFFFFF"/>
-        <w:spacing w:before="0" w:beforeAutospacing="0" w:after="0" w:afterAutospacing="0"/>
-        <w:rPr>
-          <w:rFonts w:ascii="Courier New" w:hAnsi="Courier New" w:cs="Courier New"/>
-          <w:color w:val="2C3E50"/>
-          <w:sz w:val="16"/>
-          <w:szCs w:val="16"/>
-          <w:lang w:val="es-CR"/>
-        </w:rPr>
-      </w:pPr>
-      <w:proofErr w:type="gramStart"/>
-      <w:r>
-        <w:rPr>
-          <w:rFonts w:ascii="Courier New" w:hAnsi="Courier New" w:cs="Courier New"/>
-          <w:color w:val="2C3E50"/>
-          <w:sz w:val="16"/>
-          <w:szCs w:val="16"/>
-          <w:lang w:val="es-CR"/>
-        </w:rPr>
-        <w:t>{ "</w:t>
-      </w:r>
-      <w:proofErr w:type="gramEnd"/>
-      <w:r>
-        <w:rPr>
-          <w:rFonts w:ascii="Courier New" w:hAnsi="Courier New" w:cs="Courier New"/>
-          <w:color w:val="2C3E50"/>
-          <w:sz w:val="16"/>
-          <w:szCs w:val="16"/>
-          <w:lang w:val="es-CR"/>
-        </w:rPr>
-        <w:t xml:space="preserve">_id" : </w:t>
+          <w:lang w:val="es-CR"/>
+        </w:rPr>
+      </w:pPr>
+      <w:r>
+        <w:rPr>
+          <w:rFonts w:ascii="Courier New" w:hAnsi="Courier New" w:cs="Courier New"/>
+          <w:color w:val="2C3E50"/>
+          <w:sz w:val="16"/>
+          <w:szCs w:val="16"/>
+          <w:lang w:val="es-CR"/>
+        </w:rPr>
+        <w:t xml:space="preserve">{ "_id" : </w:t>
       </w:r>
       <w:proofErr w:type="spellStart"/>
       <w:r>
@@ -3949,29 +3736,7 @@
           <w:szCs w:val="21"/>
           <w:lang w:val="es-CR"/>
         </w:rPr>
-        <w:t xml:space="preserve">Driver </w:t>
-      </w:r>
-      <w:proofErr w:type="spellStart"/>
-      <w:r>
-        <w:rPr>
-          <w:rFonts w:ascii="Arial" w:hAnsi="Arial" w:cs="Arial"/>
-          <w:color w:val="2C3E50"/>
-          <w:sz w:val="21"/>
-          <w:szCs w:val="21"/>
-          <w:lang w:val="es-CR"/>
-        </w:rPr>
-        <w:t>nativo</w:t>
-      </w:r>
-      <w:proofErr w:type="spellEnd"/>
-      <w:r>
-        <w:rPr>
-          <w:rFonts w:ascii="Arial" w:hAnsi="Arial" w:cs="Arial"/>
-          <w:color w:val="2C3E50"/>
-          <w:sz w:val="21"/>
-          <w:szCs w:val="21"/>
-          <w:lang w:val="es-CR"/>
-        </w:rPr>
-        <w:t xml:space="preserve"> para node.js</w:t>
+        <w:t>Driver nativo para node.js</w:t>
       </w:r>
     </w:p>
     <w:p>
@@ -3990,6 +3755,7 @@
       <w:r>
         <w:rPr>
           <w:rFonts w:ascii="Arial" w:hAnsi="Arial" w:cs="Arial"/>
+          <w:noProof/>
           <w:color w:val="2C3E50"/>
           <w:sz w:val="21"/>
           <w:szCs w:val="21"/>
@@ -4066,29 +3832,7 @@
           <w:lang w:val="es-CR"/>
         </w:rPr>
         <w:br/>
-        <w:t xml:space="preserve">Luego de ver el REPL en funcionamiento y conocer cuáles son los principales servicios que ofrece MongoDB junto con su instalación, vamos a ver cómo interactúa con node.js y cómo establecer una conexión entre ambos utilizando el </w:t>
-      </w:r>
-      <w:proofErr w:type="gramStart"/>
-      <w:r>
-        <w:rPr>
-          <w:rFonts w:ascii="Arial" w:hAnsi="Arial" w:cs="Arial"/>
-          <w:color w:val="2C3E50"/>
-          <w:sz w:val="21"/>
-          <w:szCs w:val="21"/>
-          <w:lang w:val="es-CR"/>
-        </w:rPr>
-        <w:t>driver</w:t>
-      </w:r>
-      <w:proofErr w:type="gramEnd"/>
-      <w:r>
-        <w:rPr>
-          <w:rFonts w:ascii="Arial" w:hAnsi="Arial" w:cs="Arial"/>
-          <w:color w:val="2C3E50"/>
-          <w:sz w:val="21"/>
-          <w:szCs w:val="21"/>
-          <w:lang w:val="es-CR"/>
-        </w:rPr>
-        <w:t xml:space="preserve"> nativo.</w:t>
+        <w:t>Luego de ver el REPL en funcionamiento y conocer cuáles son los principales servicios que ofrece MongoDB junto con su instalación, vamos a ver cómo interactúa con node.js y cómo establecer una conexión entre ambos utilizando el driver nativo.</w:t>
       </w:r>
       <w:r>
         <w:rPr>
@@ -4341,29 +4085,7 @@
           <w:szCs w:val="21"/>
           <w:lang w:val="es-CR"/>
         </w:rPr>
-        <w:t xml:space="preserve">Este paquete se llama tal </w:t>
-      </w:r>
-      <w:proofErr w:type="gramStart"/>
-      <w:r>
-        <w:rPr>
-          <w:rFonts w:ascii="Arial" w:hAnsi="Arial" w:cs="Arial"/>
-          <w:color w:val="2C3E50"/>
-          <w:sz w:val="21"/>
-          <w:szCs w:val="21"/>
-          <w:lang w:val="es-CR"/>
-        </w:rPr>
-        <w:t>cual</w:t>
-      </w:r>
-      <w:proofErr w:type="gramEnd"/>
-      <w:r>
-        <w:rPr>
-          <w:rFonts w:ascii="Arial" w:hAnsi="Arial" w:cs="Arial"/>
-          <w:color w:val="2C3E50"/>
-          <w:sz w:val="21"/>
-          <w:szCs w:val="21"/>
-          <w:lang w:val="es-CR"/>
-        </w:rPr>
-        <w:t xml:space="preserve"> como la base de datos, y contiene un conjunto de métodos y propiedades que nos permiten realizar una conexión e interactuar entre </w:t>
+        <w:t xml:space="preserve">Este paquete se llama tal cual como la base de datos, y contiene un conjunto de métodos y propiedades que nos permiten realizar una conexión e interactuar entre </w:t>
       </w:r>
       <w:proofErr w:type="spellStart"/>
       <w:r>
@@ -4413,19 +4135,17 @@
           <w:szCs w:val="16"/>
           <w:bdr w:val="single" w:sz="6" w:space="0" w:color="DDDDDD" w:frame="1"/>
           <w:shd w:val="clear" w:color="auto" w:fill="FFFFFF"/>
-          <w:lang w:val="es-CR"/>
-        </w:rPr>
-      </w:pPr>
-      <w:r>
-        <w:rPr>
-          <w:rStyle w:val="HTMLCode"/>
-          <w:rFonts w:eastAsiaTheme="minorHAnsi"/>
-          <w:color w:val="555555"/>
-          <w:sz w:val="16"/>
-          <w:szCs w:val="16"/>
-          <w:bdr w:val="single" w:sz="6" w:space="0" w:color="DDDDDD" w:frame="1"/>
-          <w:shd w:val="clear" w:color="auto" w:fill="FFFFFF"/>
-          <w:lang w:val="es-CR"/>
+        </w:rPr>
+      </w:pPr>
+      <w:r>
+        <w:rPr>
+          <w:rStyle w:val="HTMLCode"/>
+          <w:rFonts w:eastAsiaTheme="minorHAnsi"/>
+          <w:color w:val="555555"/>
+          <w:sz w:val="16"/>
+          <w:szCs w:val="16"/>
+          <w:bdr w:val="single" w:sz="6" w:space="0" w:color="DDDDDD" w:frame="1"/>
+          <w:shd w:val="clear" w:color="auto" w:fill="FFFFFF"/>
         </w:rPr>
         <w:t xml:space="preserve">var </w:t>
       </w:r>
@@ -4439,7 +4159,6 @@
           <w:szCs w:val="16"/>
           <w:bdr w:val="single" w:sz="6" w:space="0" w:color="DDDDDD" w:frame="1"/>
           <w:shd w:val="clear" w:color="auto" w:fill="FFFFFF"/>
-          <w:lang w:val="es-CR"/>
         </w:rPr>
         <w:t>MongoClient</w:t>
       </w:r>
@@ -4453,7 +4172,6 @@
           <w:szCs w:val="16"/>
           <w:bdr w:val="single" w:sz="6" w:space="0" w:color="DDDDDD" w:frame="1"/>
           <w:shd w:val="clear" w:color="auto" w:fill="FFFFFF"/>
-          <w:lang w:val="es-CR"/>
         </w:rPr>
         <w:t xml:space="preserve"> = require('</w:t>
       </w:r>
@@ -4467,7 +4185,6 @@
           <w:szCs w:val="16"/>
           <w:bdr w:val="single" w:sz="6" w:space="0" w:color="DDDDDD" w:frame="1"/>
           <w:shd w:val="clear" w:color="auto" w:fill="FFFFFF"/>
-          <w:lang w:val="es-CR"/>
         </w:rPr>
         <w:t>mongodb</w:t>
       </w:r>
@@ -4481,50 +4198,32 @@
           <w:szCs w:val="16"/>
           <w:bdr w:val="single" w:sz="6" w:space="0" w:color="DDDDDD" w:frame="1"/>
           <w:shd w:val="clear" w:color="auto" w:fill="FFFFFF"/>
-          <w:lang w:val="es-CR"/>
-        </w:rPr>
-        <w:t>'</w:t>
-      </w:r>
-      <w:proofErr w:type="gramStart"/>
-      <w:r>
-        <w:rPr>
-          <w:rStyle w:val="HTMLCode"/>
-          <w:rFonts w:eastAsiaTheme="minorHAnsi"/>
-          <w:color w:val="555555"/>
-          <w:sz w:val="16"/>
-          <w:szCs w:val="16"/>
-          <w:bdr w:val="single" w:sz="6" w:space="0" w:color="DDDDDD" w:frame="1"/>
-          <w:shd w:val="clear" w:color="auto" w:fill="FFFFFF"/>
-          <w:lang w:val="es-CR"/>
-        </w:rPr>
-        <w:t>).</w:t>
-      </w:r>
-      <w:proofErr w:type="spellStart"/>
-      <w:r>
-        <w:rPr>
-          <w:rStyle w:val="HTMLCode"/>
-          <w:rFonts w:eastAsiaTheme="minorHAnsi"/>
-          <w:color w:val="555555"/>
-          <w:sz w:val="16"/>
-          <w:szCs w:val="16"/>
-          <w:bdr w:val="single" w:sz="6" w:space="0" w:color="DDDDDD" w:frame="1"/>
-          <w:shd w:val="clear" w:color="auto" w:fill="FFFFFF"/>
-          <w:lang w:val="es-CR"/>
+        </w:rPr>
+        <w:t>').</w:t>
+      </w:r>
+      <w:proofErr w:type="spellStart"/>
+      <w:r>
+        <w:rPr>
+          <w:rStyle w:val="HTMLCode"/>
+          <w:rFonts w:eastAsiaTheme="minorHAnsi"/>
+          <w:color w:val="555555"/>
+          <w:sz w:val="16"/>
+          <w:szCs w:val="16"/>
+          <w:bdr w:val="single" w:sz="6" w:space="0" w:color="DDDDDD" w:frame="1"/>
+          <w:shd w:val="clear" w:color="auto" w:fill="FFFFFF"/>
         </w:rPr>
         <w:t>MongoClient</w:t>
       </w:r>
       <w:proofErr w:type="spellEnd"/>
-      <w:proofErr w:type="gramEnd"/>
-      <w:r>
-        <w:rPr>
-          <w:rStyle w:val="HTMLCode"/>
-          <w:rFonts w:eastAsiaTheme="minorHAnsi"/>
-          <w:color w:val="555555"/>
-          <w:sz w:val="16"/>
-          <w:szCs w:val="16"/>
-          <w:bdr w:val="single" w:sz="6" w:space="0" w:color="DDDDDD" w:frame="1"/>
-          <w:shd w:val="clear" w:color="auto" w:fill="FFFFFF"/>
-          <w:lang w:val="es-CR"/>
+      <w:r>
+        <w:rPr>
+          <w:rStyle w:val="HTMLCode"/>
+          <w:rFonts w:eastAsiaTheme="minorHAnsi"/>
+          <w:color w:val="555555"/>
+          <w:sz w:val="16"/>
+          <w:szCs w:val="16"/>
+          <w:bdr w:val="single" w:sz="6" w:space="0" w:color="DDDDDD" w:frame="1"/>
+          <w:shd w:val="clear" w:color="auto" w:fill="FFFFFF"/>
         </w:rPr>
         <w:t>;</w:t>
       </w:r>
@@ -4542,19 +4241,17 @@
           <w:szCs w:val="16"/>
           <w:bdr w:val="single" w:sz="6" w:space="0" w:color="DDDDDD" w:frame="1"/>
           <w:shd w:val="clear" w:color="auto" w:fill="FFFFFF"/>
-          <w:lang w:val="es-CR"/>
-        </w:rPr>
-      </w:pPr>
-      <w:r>
-        <w:rPr>
-          <w:rStyle w:val="HTMLCode"/>
-          <w:rFonts w:eastAsiaTheme="minorHAnsi"/>
-          <w:color w:val="555555"/>
-          <w:sz w:val="16"/>
-          <w:szCs w:val="16"/>
-          <w:bdr w:val="single" w:sz="6" w:space="0" w:color="DDDDDD" w:frame="1"/>
-          <w:shd w:val="clear" w:color="auto" w:fill="FFFFFF"/>
-          <w:lang w:val="es-CR"/>
+        </w:rPr>
+      </w:pPr>
+      <w:r>
+        <w:rPr>
+          <w:rStyle w:val="HTMLCode"/>
+          <w:rFonts w:eastAsiaTheme="minorHAnsi"/>
+          <w:color w:val="555555"/>
+          <w:sz w:val="16"/>
+          <w:szCs w:val="16"/>
+          <w:bdr w:val="single" w:sz="6" w:space="0" w:color="DDDDDD" w:frame="1"/>
+          <w:shd w:val="clear" w:color="auto" w:fill="FFFFFF"/>
         </w:rPr>
         <w:tab/>
         <w:t xml:space="preserve">var </w:t>
@@ -4569,7 +4266,6 @@
           <w:szCs w:val="16"/>
           <w:bdr w:val="single" w:sz="6" w:space="0" w:color="DDDDDD" w:frame="1"/>
           <w:shd w:val="clear" w:color="auto" w:fill="FFFFFF"/>
-          <w:lang w:val="es-CR"/>
         </w:rPr>
         <w:t>url</w:t>
       </w:r>
@@ -4583,7 +4279,6 @@
           <w:szCs w:val="16"/>
           <w:bdr w:val="single" w:sz="6" w:space="0" w:color="DDDDDD" w:frame="1"/>
           <w:shd w:val="clear" w:color="auto" w:fill="FFFFFF"/>
-          <w:lang w:val="es-CR"/>
         </w:rPr>
         <w:t xml:space="preserve"> = "</w:t>
       </w:r>
@@ -4597,7 +4292,6 @@
           <w:szCs w:val="16"/>
           <w:bdr w:val="single" w:sz="6" w:space="0" w:color="DDDDDD" w:frame="1"/>
           <w:shd w:val="clear" w:color="auto" w:fill="FFFFFF"/>
-          <w:lang w:val="es-CR"/>
         </w:rPr>
         <w:t>mongodb</w:t>
       </w:r>
@@ -4611,7 +4305,6 @@
           <w:szCs w:val="16"/>
           <w:bdr w:val="single" w:sz="6" w:space="0" w:color="DDDDDD" w:frame="1"/>
           <w:shd w:val="clear" w:color="auto" w:fill="FFFFFF"/>
-          <w:lang w:val="es-CR"/>
         </w:rPr>
         <w:t>://localhost:27017/test";</w:t>
       </w:r>
@@ -4629,7 +4322,6 @@
           <w:szCs w:val="16"/>
           <w:bdr w:val="single" w:sz="6" w:space="0" w:color="DDDDDD" w:frame="1"/>
           <w:shd w:val="clear" w:color="auto" w:fill="FFFFFF"/>
-          <w:lang w:val="es-CR"/>
         </w:rPr>
       </w:pPr>
     </w:p>
@@ -4646,19 +4338,17 @@
           <w:szCs w:val="16"/>
           <w:bdr w:val="single" w:sz="6" w:space="0" w:color="DDDDDD" w:frame="1"/>
           <w:shd w:val="clear" w:color="auto" w:fill="FFFFFF"/>
-          <w:lang w:val="es-CR"/>
-        </w:rPr>
-      </w:pPr>
-      <w:r>
-        <w:rPr>
-          <w:rStyle w:val="HTMLCode"/>
-          <w:rFonts w:eastAsiaTheme="minorHAnsi"/>
-          <w:color w:val="555555"/>
-          <w:sz w:val="16"/>
-          <w:szCs w:val="16"/>
-          <w:bdr w:val="single" w:sz="6" w:space="0" w:color="DDDDDD" w:frame="1"/>
-          <w:shd w:val="clear" w:color="auto" w:fill="FFFFFF"/>
-          <w:lang w:val="es-CR"/>
+        </w:rPr>
+      </w:pPr>
+      <w:r>
+        <w:rPr>
+          <w:rStyle w:val="HTMLCode"/>
+          <w:rFonts w:eastAsiaTheme="minorHAnsi"/>
+          <w:color w:val="555555"/>
+          <w:sz w:val="16"/>
+          <w:szCs w:val="16"/>
+          <w:bdr w:val="single" w:sz="6" w:space="0" w:color="DDDDDD" w:frame="1"/>
+          <w:shd w:val="clear" w:color="auto" w:fill="FFFFFF"/>
         </w:rPr>
         <w:tab/>
       </w:r>
@@ -4672,7 +4362,6 @@
           <w:szCs w:val="16"/>
           <w:bdr w:val="single" w:sz="6" w:space="0" w:color="DDDDDD" w:frame="1"/>
           <w:shd w:val="clear" w:color="auto" w:fill="FFFFFF"/>
-          <w:lang w:val="es-CR"/>
         </w:rPr>
         <w:t>MongoClient.connect</w:t>
       </w:r>
@@ -4686,7 +4375,6 @@
           <w:szCs w:val="16"/>
           <w:bdr w:val="single" w:sz="6" w:space="0" w:color="DDDDDD" w:frame="1"/>
           <w:shd w:val="clear" w:color="auto" w:fill="FFFFFF"/>
-          <w:lang w:val="es-CR"/>
         </w:rPr>
         <w:t>(</w:t>
       </w:r>
@@ -4700,7 +4388,6 @@
           <w:szCs w:val="16"/>
           <w:bdr w:val="single" w:sz="6" w:space="0" w:color="DDDDDD" w:frame="1"/>
           <w:shd w:val="clear" w:color="auto" w:fill="FFFFFF"/>
-          <w:lang w:val="es-CR"/>
         </w:rPr>
         <w:t>url</w:t>
       </w:r>
@@ -4714,49 +4401,19 @@
           <w:szCs w:val="16"/>
           <w:bdr w:val="single" w:sz="6" w:space="0" w:color="DDDDDD" w:frame="1"/>
           <w:shd w:val="clear" w:color="auto" w:fill="FFFFFF"/>
-          <w:lang w:val="es-CR"/>
-        </w:rPr>
-        <w:t xml:space="preserve">, </w:t>
-      </w:r>
-      <w:proofErr w:type="gramStart"/>
-      <w:r>
-        <w:rPr>
-          <w:rStyle w:val="HTMLCode"/>
-          <w:rFonts w:eastAsiaTheme="minorHAnsi"/>
-          <w:color w:val="555555"/>
-          <w:sz w:val="16"/>
-          <w:szCs w:val="16"/>
-          <w:bdr w:val="single" w:sz="6" w:space="0" w:color="DDDDDD" w:frame="1"/>
-          <w:shd w:val="clear" w:color="auto" w:fill="FFFFFF"/>
-          <w:lang w:val="es-CR"/>
-        </w:rPr>
-        <w:t>function(</w:t>
-      </w:r>
-      <w:proofErr w:type="gramEnd"/>
-      <w:r>
-        <w:rPr>
-          <w:rStyle w:val="HTMLCode"/>
-          <w:rFonts w:eastAsiaTheme="minorHAnsi"/>
-          <w:color w:val="555555"/>
-          <w:sz w:val="16"/>
-          <w:szCs w:val="16"/>
-          <w:bdr w:val="single" w:sz="6" w:space="0" w:color="DDDDDD" w:frame="1"/>
-          <w:shd w:val="clear" w:color="auto" w:fill="FFFFFF"/>
-          <w:lang w:val="es-CR"/>
-        </w:rPr>
-        <w:t xml:space="preserve">error, </w:t>
-      </w:r>
-      <w:proofErr w:type="spellStart"/>
-      <w:r>
-        <w:rPr>
-          <w:rStyle w:val="HTMLCode"/>
-          <w:rFonts w:eastAsiaTheme="minorHAnsi"/>
-          <w:color w:val="555555"/>
-          <w:sz w:val="16"/>
-          <w:szCs w:val="16"/>
-          <w:bdr w:val="single" w:sz="6" w:space="0" w:color="DDDDDD" w:frame="1"/>
-          <w:shd w:val="clear" w:color="auto" w:fill="FFFFFF"/>
-          <w:lang w:val="es-CR"/>
+        </w:rPr>
+        <w:t xml:space="preserve">, function(error, </w:t>
+      </w:r>
+      <w:proofErr w:type="spellStart"/>
+      <w:r>
+        <w:rPr>
+          <w:rStyle w:val="HTMLCode"/>
+          <w:rFonts w:eastAsiaTheme="minorHAnsi"/>
+          <w:color w:val="555555"/>
+          <w:sz w:val="16"/>
+          <w:szCs w:val="16"/>
+          <w:bdr w:val="single" w:sz="6" w:space="0" w:color="DDDDDD" w:frame="1"/>
+          <w:shd w:val="clear" w:color="auto" w:fill="FFFFFF"/>
         </w:rPr>
         <w:t>db</w:t>
       </w:r>
@@ -4770,7 +4427,6 @@
           <w:szCs w:val="16"/>
           <w:bdr w:val="single" w:sz="6" w:space="0" w:color="DDDDDD" w:frame="1"/>
           <w:shd w:val="clear" w:color="auto" w:fill="FFFFFF"/>
-          <w:lang w:val="es-CR"/>
         </w:rPr>
         <w:t>) {</w:t>
       </w:r>
@@ -4800,38 +4456,22 @@
           <w:szCs w:val="16"/>
           <w:bdr w:val="single" w:sz="6" w:space="0" w:color="DDDDDD" w:frame="1"/>
           <w:shd w:val="clear" w:color="auto" w:fill="FFFFFF"/>
-          <w:lang w:val="es-CR"/>
         </w:rPr>
         <w:tab/>
         <w:t xml:space="preserve">  </w:t>
       </w:r>
-      <w:proofErr w:type="gramStart"/>
-      <w:r>
-        <w:rPr>
-          <w:rStyle w:val="HTMLCode"/>
-          <w:rFonts w:eastAsiaTheme="minorHAnsi"/>
-          <w:color w:val="555555"/>
-          <w:sz w:val="16"/>
-          <w:szCs w:val="16"/>
-          <w:bdr w:val="single" w:sz="6" w:space="0" w:color="DDDDDD" w:frame="1"/>
-          <w:shd w:val="clear" w:color="auto" w:fill="FFFFFF"/>
-          <w:lang w:val="es-CR"/>
-        </w:rPr>
-        <w:t>console.log(</w:t>
-      </w:r>
-      <w:proofErr w:type="gramEnd"/>
-      <w:r>
-        <w:rPr>
-          <w:rStyle w:val="HTMLCode"/>
-          <w:rFonts w:eastAsiaTheme="minorHAnsi"/>
-          <w:color w:val="555555"/>
-          <w:sz w:val="16"/>
-          <w:szCs w:val="16"/>
-          <w:bdr w:val="single" w:sz="6" w:space="0" w:color="DDDDDD" w:frame="1"/>
-          <w:shd w:val="clear" w:color="auto" w:fill="FFFFFF"/>
-          <w:lang w:val="es-CR"/>
-        </w:rPr>
-        <w:t xml:space="preserve">"Se </w:t>
+      <w:r>
+        <w:rPr>
+          <w:rStyle w:val="HTMLCode"/>
+          <w:rFonts w:eastAsiaTheme="minorHAnsi"/>
+          <w:color w:val="555555"/>
+          <w:sz w:val="16"/>
+          <w:szCs w:val="16"/>
+          <w:bdr w:val="single" w:sz="6" w:space="0" w:color="DDDDDD" w:frame="1"/>
+          <w:shd w:val="clear" w:color="auto" w:fill="FFFFFF"/>
+          <w:lang w:val="es-CR"/>
+        </w:rPr>
+        <w:t xml:space="preserve">console.log("Se </w:t>
       </w:r>
       <w:proofErr w:type="spellStart"/>
       <w:r>
@@ -5014,7 +4654,6 @@
         <w:t xml:space="preserve">  </w:t>
       </w:r>
       <w:proofErr w:type="spellStart"/>
-      <w:proofErr w:type="gramStart"/>
       <w:r>
         <w:rPr>
           <w:rStyle w:val="HTMLCode"/>
@@ -5029,7 +4668,6 @@
         <w:t>db.close</w:t>
       </w:r>
       <w:proofErr w:type="spellEnd"/>
-      <w:proofErr w:type="gramEnd"/>
       <w:r>
         <w:rPr>
           <w:rStyle w:val="HTMLCode"/>
@@ -5123,20 +4761,18 @@
           <w:szCs w:val="16"/>
           <w:bdr w:val="single" w:sz="6" w:space="0" w:color="DDDDDD" w:frame="1"/>
           <w:shd w:val="clear" w:color="auto" w:fill="FFFFFF"/>
-          <w:lang w:val="es-CR"/>
-        </w:rPr>
-      </w:pPr>
-      <w:proofErr w:type="spellStart"/>
-      <w:r>
-        <w:rPr>
-          <w:rStyle w:val="HTMLCode"/>
-          <w:rFonts w:eastAsiaTheme="minorHAnsi"/>
-          <w:color w:val="555555"/>
-          <w:sz w:val="16"/>
-          <w:szCs w:val="16"/>
-          <w:bdr w:val="single" w:sz="6" w:space="0" w:color="DDDDDD" w:frame="1"/>
-          <w:shd w:val="clear" w:color="auto" w:fill="FFFFFF"/>
-          <w:lang w:val="es-CR"/>
+        </w:rPr>
+      </w:pPr>
+      <w:proofErr w:type="spellStart"/>
+      <w:r>
+        <w:rPr>
+          <w:rStyle w:val="HTMLCode"/>
+          <w:rFonts w:eastAsiaTheme="minorHAnsi"/>
+          <w:color w:val="555555"/>
+          <w:sz w:val="16"/>
+          <w:szCs w:val="16"/>
+          <w:bdr w:val="single" w:sz="6" w:space="0" w:color="DDDDDD" w:frame="1"/>
+          <w:shd w:val="clear" w:color="auto" w:fill="FFFFFF"/>
         </w:rPr>
         <w:t>MongoClient.connect</w:t>
       </w:r>
@@ -5150,7 +4786,6 @@
           <w:szCs w:val="16"/>
           <w:bdr w:val="single" w:sz="6" w:space="0" w:color="DDDDDD" w:frame="1"/>
           <w:shd w:val="clear" w:color="auto" w:fill="FFFFFF"/>
-          <w:lang w:val="es-CR"/>
         </w:rPr>
         <w:t>(</w:t>
       </w:r>
@@ -5164,7 +4799,6 @@
           <w:szCs w:val="16"/>
           <w:bdr w:val="single" w:sz="6" w:space="0" w:color="DDDDDD" w:frame="1"/>
           <w:shd w:val="clear" w:color="auto" w:fill="FFFFFF"/>
-          <w:lang w:val="es-CR"/>
         </w:rPr>
         <w:t>url</w:t>
       </w:r>
@@ -5178,49 +4812,19 @@
           <w:szCs w:val="16"/>
           <w:bdr w:val="single" w:sz="6" w:space="0" w:color="DDDDDD" w:frame="1"/>
           <w:shd w:val="clear" w:color="auto" w:fill="FFFFFF"/>
-          <w:lang w:val="es-CR"/>
-        </w:rPr>
-        <w:t xml:space="preserve">, </w:t>
-      </w:r>
-      <w:proofErr w:type="gramStart"/>
-      <w:r>
-        <w:rPr>
-          <w:rStyle w:val="HTMLCode"/>
-          <w:rFonts w:eastAsiaTheme="minorHAnsi"/>
-          <w:color w:val="555555"/>
-          <w:sz w:val="16"/>
-          <w:szCs w:val="16"/>
-          <w:bdr w:val="single" w:sz="6" w:space="0" w:color="DDDDDD" w:frame="1"/>
-          <w:shd w:val="clear" w:color="auto" w:fill="FFFFFF"/>
-          <w:lang w:val="es-CR"/>
-        </w:rPr>
-        <w:t>function(</w:t>
-      </w:r>
-      <w:proofErr w:type="gramEnd"/>
-      <w:r>
-        <w:rPr>
-          <w:rStyle w:val="HTMLCode"/>
-          <w:rFonts w:eastAsiaTheme="minorHAnsi"/>
-          <w:color w:val="555555"/>
-          <w:sz w:val="16"/>
-          <w:szCs w:val="16"/>
-          <w:bdr w:val="single" w:sz="6" w:space="0" w:color="DDDDDD" w:frame="1"/>
-          <w:shd w:val="clear" w:color="auto" w:fill="FFFFFF"/>
-          <w:lang w:val="es-CR"/>
-        </w:rPr>
-        <w:t xml:space="preserve">error, </w:t>
-      </w:r>
-      <w:proofErr w:type="spellStart"/>
-      <w:r>
-        <w:rPr>
-          <w:rStyle w:val="HTMLCode"/>
-          <w:rFonts w:eastAsiaTheme="minorHAnsi"/>
-          <w:color w:val="555555"/>
-          <w:sz w:val="16"/>
-          <w:szCs w:val="16"/>
-          <w:bdr w:val="single" w:sz="6" w:space="0" w:color="DDDDDD" w:frame="1"/>
-          <w:shd w:val="clear" w:color="auto" w:fill="FFFFFF"/>
-          <w:lang w:val="es-CR"/>
+        </w:rPr>
+        <w:t xml:space="preserve">, function(error, </w:t>
+      </w:r>
+      <w:proofErr w:type="spellStart"/>
+      <w:r>
+        <w:rPr>
+          <w:rStyle w:val="HTMLCode"/>
+          <w:rFonts w:eastAsiaTheme="minorHAnsi"/>
+          <w:color w:val="555555"/>
+          <w:sz w:val="16"/>
+          <w:szCs w:val="16"/>
+          <w:bdr w:val="single" w:sz="6" w:space="0" w:color="DDDDDD" w:frame="1"/>
+          <w:shd w:val="clear" w:color="auto" w:fill="FFFFFF"/>
         </w:rPr>
         <w:t>db</w:t>
       </w:r>
@@ -5234,7 +4838,6 @@
           <w:szCs w:val="16"/>
           <w:bdr w:val="single" w:sz="6" w:space="0" w:color="DDDDDD" w:frame="1"/>
           <w:shd w:val="clear" w:color="auto" w:fill="FFFFFF"/>
-          <w:lang w:val="es-CR"/>
         </w:rPr>
         <w:t>){</w:t>
       </w:r>
@@ -5264,7 +4867,6 @@
           <w:szCs w:val="16"/>
           <w:bdr w:val="single" w:sz="6" w:space="0" w:color="DDDDDD" w:frame="1"/>
           <w:shd w:val="clear" w:color="auto" w:fill="FFFFFF"/>
-          <w:lang w:val="es-CR"/>
         </w:rPr>
         <w:tab/>
       </w:r>
@@ -5277,37 +4879,21 @@
           <w:szCs w:val="16"/>
           <w:bdr w:val="single" w:sz="6" w:space="0" w:color="DDDDDD" w:frame="1"/>
           <w:shd w:val="clear" w:color="auto" w:fill="FFFFFF"/>
-          <w:lang w:val="es-CR"/>
         </w:rPr>
         <w:tab/>
       </w:r>
-      <w:proofErr w:type="gramStart"/>
-      <w:r>
-        <w:rPr>
-          <w:rStyle w:val="HTMLCode"/>
-          <w:rFonts w:eastAsiaTheme="minorHAnsi"/>
-          <w:color w:val="555555"/>
-          <w:sz w:val="16"/>
-          <w:szCs w:val="16"/>
-          <w:bdr w:val="single" w:sz="6" w:space="0" w:color="DDDDDD" w:frame="1"/>
-          <w:shd w:val="clear" w:color="auto" w:fill="FFFFFF"/>
-          <w:lang w:val="es-CR"/>
-        </w:rPr>
-        <w:t>console.log(</w:t>
-      </w:r>
-      <w:proofErr w:type="gramEnd"/>
-      <w:r>
-        <w:rPr>
-          <w:rStyle w:val="HTMLCode"/>
-          <w:rFonts w:eastAsiaTheme="minorHAnsi"/>
-          <w:color w:val="555555"/>
-          <w:sz w:val="16"/>
-          <w:szCs w:val="16"/>
-          <w:bdr w:val="single" w:sz="6" w:space="0" w:color="DDDDDD" w:frame="1"/>
-          <w:shd w:val="clear" w:color="auto" w:fill="FFFFFF"/>
-          <w:lang w:val="es-CR"/>
-        </w:rPr>
-        <w:t xml:space="preserve">"se </w:t>
+      <w:r>
+        <w:rPr>
+          <w:rStyle w:val="HTMLCode"/>
+          <w:rFonts w:eastAsiaTheme="minorHAnsi"/>
+          <w:color w:val="555555"/>
+          <w:sz w:val="16"/>
+          <w:szCs w:val="16"/>
+          <w:bdr w:val="single" w:sz="6" w:space="0" w:color="DDDDDD" w:frame="1"/>
+          <w:shd w:val="clear" w:color="auto" w:fill="FFFFFF"/>
+          <w:lang w:val="es-CR"/>
+        </w:rPr>
+        <w:t xml:space="preserve">console.log("se </w:t>
       </w:r>
       <w:proofErr w:type="spellStart"/>
       <w:r>
@@ -5524,7 +5110,6 @@
         <w:t xml:space="preserve"> = </w:t>
       </w:r>
       <w:proofErr w:type="spellStart"/>
-      <w:proofErr w:type="gramStart"/>
       <w:r>
         <w:rPr>
           <w:rStyle w:val="HTMLCode"/>
@@ -5539,7 +5124,6 @@
         <w:t>db.colletion</w:t>
       </w:r>
       <w:proofErr w:type="spellEnd"/>
-      <w:proofErr w:type="gramEnd"/>
       <w:r>
         <w:rPr>
           <w:rStyle w:val="HTMLCode"/>
@@ -5757,7 +5341,6 @@
         <w:tab/>
       </w:r>
       <w:proofErr w:type="spellStart"/>
-      <w:proofErr w:type="gramStart"/>
       <w:r>
         <w:rPr>
           <w:rStyle w:val="HTMLCode"/>
@@ -5772,7 +5355,6 @@
         <w:t>db.close</w:t>
       </w:r>
       <w:proofErr w:type="spellEnd"/>
-      <w:proofErr w:type="gramEnd"/>
       <w:r>
         <w:rPr>
           <w:rStyle w:val="HTMLCode"/>
@@ -5917,33 +5499,7 @@
           <w:bdr w:val="single" w:sz="6" w:space="0" w:color="DDDDDD" w:frame="1"/>
           <w:shd w:val="clear" w:color="auto" w:fill="FFFFFF"/>
         </w:rPr>
-        <w:t xml:space="preserve">, </w:t>
-      </w:r>
-      <w:proofErr w:type="gramStart"/>
-      <w:r>
-        <w:rPr>
-          <w:rStyle w:val="HTMLCode"/>
-          <w:rFonts w:eastAsiaTheme="minorHAnsi"/>
-          <w:color w:val="555555"/>
-          <w:sz w:val="16"/>
-          <w:szCs w:val="16"/>
-          <w:bdr w:val="single" w:sz="6" w:space="0" w:color="DDDDDD" w:frame="1"/>
-          <w:shd w:val="clear" w:color="auto" w:fill="FFFFFF"/>
-        </w:rPr>
-        <w:t>function(</w:t>
-      </w:r>
-      <w:proofErr w:type="gramEnd"/>
-      <w:r>
-        <w:rPr>
-          <w:rStyle w:val="HTMLCode"/>
-          <w:rFonts w:eastAsiaTheme="minorHAnsi"/>
-          <w:color w:val="555555"/>
-          <w:sz w:val="16"/>
-          <w:szCs w:val="16"/>
-          <w:bdr w:val="single" w:sz="6" w:space="0" w:color="DDDDDD" w:frame="1"/>
-          <w:shd w:val="clear" w:color="auto" w:fill="FFFFFF"/>
-        </w:rPr>
-        <w:t xml:space="preserve">error, </w:t>
+        <w:t xml:space="preserve">, function(error, </w:t>
       </w:r>
       <w:proofErr w:type="spellStart"/>
       <w:r>
@@ -6012,33 +5568,18 @@
         </w:rPr>
         <w:tab/>
       </w:r>
-      <w:proofErr w:type="gramStart"/>
-      <w:r>
-        <w:rPr>
-          <w:rStyle w:val="HTMLCode"/>
-          <w:rFonts w:eastAsiaTheme="minorHAnsi"/>
-          <w:color w:val="555555"/>
-          <w:sz w:val="16"/>
-          <w:szCs w:val="16"/>
-          <w:bdr w:val="single" w:sz="6" w:space="0" w:color="DDDDDD" w:frame="1"/>
-          <w:shd w:val="clear" w:color="auto" w:fill="FFFFFF"/>
-          <w:lang w:val="es-CR"/>
-        </w:rPr>
-        <w:t>console.log(</w:t>
-      </w:r>
-      <w:proofErr w:type="gramEnd"/>
-      <w:r>
-        <w:rPr>
-          <w:rStyle w:val="HTMLCode"/>
-          <w:rFonts w:eastAsiaTheme="minorHAnsi"/>
-          <w:color w:val="555555"/>
-          <w:sz w:val="16"/>
-          <w:szCs w:val="16"/>
-          <w:bdr w:val="single" w:sz="6" w:space="0" w:color="DDDDDD" w:frame="1"/>
-          <w:shd w:val="clear" w:color="auto" w:fill="FFFFFF"/>
-          <w:lang w:val="es-CR"/>
-        </w:rPr>
-        <w:t xml:space="preserve">"se </w:t>
+      <w:r>
+        <w:rPr>
+          <w:rStyle w:val="HTMLCode"/>
+          <w:rFonts w:eastAsiaTheme="minorHAnsi"/>
+          <w:color w:val="555555"/>
+          <w:sz w:val="16"/>
+          <w:szCs w:val="16"/>
+          <w:bdr w:val="single" w:sz="6" w:space="0" w:color="DDDDDD" w:frame="1"/>
+          <w:shd w:val="clear" w:color="auto" w:fill="FFFFFF"/>
+          <w:lang w:val="es-CR"/>
+        </w:rPr>
+        <w:t xml:space="preserve">console.log("se </w:t>
       </w:r>
       <w:proofErr w:type="spellStart"/>
       <w:r>
@@ -6110,7 +5651,6 @@
           <w:szCs w:val="16"/>
           <w:bdr w:val="single" w:sz="6" w:space="0" w:color="DDDDDD" w:frame="1"/>
           <w:shd w:val="clear" w:color="auto" w:fill="FFFFFF"/>
-          <w:lang w:val="es-CR"/>
         </w:rPr>
       </w:pPr>
       <w:r>
@@ -6138,35 +5678,42 @@
           <w:lang w:val="es-CR"/>
         </w:rPr>
         <w:tab/>
+      </w:r>
+      <w:r>
+        <w:rPr>
+          <w:rStyle w:val="HTMLCode"/>
+          <w:rFonts w:eastAsiaTheme="minorHAnsi"/>
+          <w:color w:val="555555"/>
+          <w:sz w:val="16"/>
+          <w:szCs w:val="16"/>
+          <w:bdr w:val="single" w:sz="6" w:space="0" w:color="DDDDDD" w:frame="1"/>
+          <w:shd w:val="clear" w:color="auto" w:fill="FFFFFF"/>
+        </w:rPr>
         <w:t xml:space="preserve">let users = </w:t>
       </w:r>
       <w:proofErr w:type="spellStart"/>
-      <w:proofErr w:type="gramStart"/>
-      <w:r>
-        <w:rPr>
-          <w:rStyle w:val="HTMLCode"/>
-          <w:rFonts w:eastAsiaTheme="minorHAnsi"/>
-          <w:color w:val="555555"/>
-          <w:sz w:val="16"/>
-          <w:szCs w:val="16"/>
-          <w:bdr w:val="single" w:sz="6" w:space="0" w:color="DDDDDD" w:frame="1"/>
-          <w:shd w:val="clear" w:color="auto" w:fill="FFFFFF"/>
-          <w:lang w:val="es-CR"/>
+      <w:r>
+        <w:rPr>
+          <w:rStyle w:val="HTMLCode"/>
+          <w:rFonts w:eastAsiaTheme="minorHAnsi"/>
+          <w:color w:val="555555"/>
+          <w:sz w:val="16"/>
+          <w:szCs w:val="16"/>
+          <w:bdr w:val="single" w:sz="6" w:space="0" w:color="DDDDDD" w:frame="1"/>
+          <w:shd w:val="clear" w:color="auto" w:fill="FFFFFF"/>
         </w:rPr>
         <w:t>db.colletion</w:t>
       </w:r>
       <w:proofErr w:type="spellEnd"/>
-      <w:proofErr w:type="gramEnd"/>
-      <w:r>
-        <w:rPr>
-          <w:rStyle w:val="HTMLCode"/>
-          <w:rFonts w:eastAsiaTheme="minorHAnsi"/>
-          <w:color w:val="555555"/>
-          <w:sz w:val="16"/>
-          <w:szCs w:val="16"/>
-          <w:bdr w:val="single" w:sz="6" w:space="0" w:color="DDDDDD" w:frame="1"/>
-          <w:shd w:val="clear" w:color="auto" w:fill="FFFFFF"/>
-          <w:lang w:val="es-CR"/>
+      <w:r>
+        <w:rPr>
+          <w:rStyle w:val="HTMLCode"/>
+          <w:rFonts w:eastAsiaTheme="minorHAnsi"/>
+          <w:color w:val="555555"/>
+          <w:sz w:val="16"/>
+          <w:szCs w:val="16"/>
+          <w:bdr w:val="single" w:sz="6" w:space="0" w:color="DDDDDD" w:frame="1"/>
+          <w:shd w:val="clear" w:color="auto" w:fill="FFFFFF"/>
         </w:rPr>
         <w:t>("users")</w:t>
       </w:r>
@@ -6184,19 +5731,17 @@
           <w:szCs w:val="16"/>
           <w:bdr w:val="single" w:sz="6" w:space="0" w:color="DDDDDD" w:frame="1"/>
           <w:shd w:val="clear" w:color="auto" w:fill="FFFFFF"/>
-          <w:lang w:val="es-CR"/>
-        </w:rPr>
-      </w:pPr>
-      <w:r>
-        <w:rPr>
-          <w:rStyle w:val="HTMLCode"/>
-          <w:rFonts w:eastAsiaTheme="minorHAnsi"/>
-          <w:color w:val="555555"/>
-          <w:sz w:val="16"/>
-          <w:szCs w:val="16"/>
-          <w:bdr w:val="single" w:sz="6" w:space="0" w:color="DDDDDD" w:frame="1"/>
-          <w:shd w:val="clear" w:color="auto" w:fill="FFFFFF"/>
-          <w:lang w:val="es-CR"/>
+        </w:rPr>
+      </w:pPr>
+      <w:r>
+        <w:rPr>
+          <w:rStyle w:val="HTMLCode"/>
+          <w:rFonts w:eastAsiaTheme="minorHAnsi"/>
+          <w:color w:val="555555"/>
+          <w:sz w:val="16"/>
+          <w:szCs w:val="16"/>
+          <w:bdr w:val="single" w:sz="6" w:space="0" w:color="DDDDDD" w:frame="1"/>
+          <w:shd w:val="clear" w:color="auto" w:fill="FFFFFF"/>
         </w:rPr>
         <w:tab/>
       </w:r>
@@ -6209,37 +5754,32 @@
           <w:szCs w:val="16"/>
           <w:bdr w:val="single" w:sz="6" w:space="0" w:color="DDDDDD" w:frame="1"/>
           <w:shd w:val="clear" w:color="auto" w:fill="FFFFFF"/>
-          <w:lang w:val="es-CR"/>
         </w:rPr>
         <w:tab/>
       </w:r>
       <w:proofErr w:type="spellStart"/>
-      <w:proofErr w:type="gramStart"/>
-      <w:r>
-        <w:rPr>
-          <w:rStyle w:val="HTMLCode"/>
-          <w:rFonts w:eastAsiaTheme="minorHAnsi"/>
-          <w:color w:val="555555"/>
-          <w:sz w:val="16"/>
-          <w:szCs w:val="16"/>
-          <w:bdr w:val="single" w:sz="6" w:space="0" w:color="DDDDDD" w:frame="1"/>
-          <w:shd w:val="clear" w:color="auto" w:fill="FFFFFF"/>
-          <w:lang w:val="es-CR"/>
+      <w:r>
+        <w:rPr>
+          <w:rStyle w:val="HTMLCode"/>
+          <w:rFonts w:eastAsiaTheme="minorHAnsi"/>
+          <w:color w:val="555555"/>
+          <w:sz w:val="16"/>
+          <w:szCs w:val="16"/>
+          <w:bdr w:val="single" w:sz="6" w:space="0" w:color="DDDDDD" w:frame="1"/>
+          <w:shd w:val="clear" w:color="auto" w:fill="FFFFFF"/>
         </w:rPr>
         <w:t>users.insertMany</w:t>
       </w:r>
       <w:proofErr w:type="spellEnd"/>
-      <w:proofErr w:type="gramEnd"/>
-      <w:r>
-        <w:rPr>
-          <w:rStyle w:val="HTMLCode"/>
-          <w:rFonts w:eastAsiaTheme="minorHAnsi"/>
-          <w:color w:val="555555"/>
-          <w:sz w:val="16"/>
-          <w:szCs w:val="16"/>
-          <w:bdr w:val="single" w:sz="6" w:space="0" w:color="DDDDDD" w:frame="1"/>
-          <w:shd w:val="clear" w:color="auto" w:fill="FFFFFF"/>
-          <w:lang w:val="es-CR"/>
+      <w:r>
+        <w:rPr>
+          <w:rStyle w:val="HTMLCode"/>
+          <w:rFonts w:eastAsiaTheme="minorHAnsi"/>
+          <w:color w:val="555555"/>
+          <w:sz w:val="16"/>
+          <w:szCs w:val="16"/>
+          <w:bdr w:val="single" w:sz="6" w:space="0" w:color="DDDDDD" w:frame="1"/>
+          <w:shd w:val="clear" w:color="auto" w:fill="FFFFFF"/>
         </w:rPr>
         <w:t>([name: "</w:t>
       </w:r>
@@ -6253,7 +5793,6 @@
           <w:szCs w:val="16"/>
           <w:bdr w:val="single" w:sz="6" w:space="0" w:color="DDDDDD" w:frame="1"/>
           <w:shd w:val="clear" w:color="auto" w:fill="FFFFFF"/>
-          <w:lang w:val="es-CR"/>
         </w:rPr>
         <w:t>Estiven</w:t>
       </w:r>
@@ -6267,7 +5806,6 @@
           <w:szCs w:val="16"/>
           <w:bdr w:val="single" w:sz="6" w:space="0" w:color="DDDDDD" w:frame="1"/>
           <w:shd w:val="clear" w:color="auto" w:fill="FFFFFF"/>
-          <w:lang w:val="es-CR"/>
         </w:rPr>
         <w:t xml:space="preserve"> </w:t>
       </w:r>
@@ -6281,7 +5819,6 @@
           <w:szCs w:val="16"/>
           <w:bdr w:val="single" w:sz="6" w:space="0" w:color="DDDDDD" w:frame="1"/>
           <w:shd w:val="clear" w:color="auto" w:fill="FFFFFF"/>
-          <w:lang w:val="es-CR"/>
         </w:rPr>
         <w:t>gonzales</w:t>
       </w:r>
@@ -6295,7 +5832,6 @@
           <w:szCs w:val="16"/>
           <w:bdr w:val="single" w:sz="6" w:space="0" w:color="DDDDDD" w:frame="1"/>
           <w:shd w:val="clear" w:color="auto" w:fill="FFFFFF"/>
-          <w:lang w:val="es-CR"/>
         </w:rPr>
         <w:t>", age: 24}, {name: "Radamel Falcao", age:24}], function(err, res){</w:t>
       </w:r>
@@ -6325,10 +5861,254 @@
           <w:szCs w:val="16"/>
           <w:bdr w:val="single" w:sz="6" w:space="0" w:color="DDDDDD" w:frame="1"/>
           <w:shd w:val="clear" w:color="auto" w:fill="FFFFFF"/>
-          <w:lang w:val="es-CR"/>
         </w:rPr>
         <w:tab/>
       </w:r>
+      <w:r>
+        <w:rPr>
+          <w:rStyle w:val="HTMLCode"/>
+          <w:rFonts w:eastAsiaTheme="minorHAnsi"/>
+          <w:color w:val="555555"/>
+          <w:sz w:val="16"/>
+          <w:szCs w:val="16"/>
+          <w:bdr w:val="single" w:sz="6" w:space="0" w:color="DDDDDD" w:frame="1"/>
+          <w:shd w:val="clear" w:color="auto" w:fill="FFFFFF"/>
+        </w:rPr>
+        <w:tab/>
+      </w:r>
+      <w:r>
+        <w:rPr>
+          <w:rStyle w:val="HTMLCode"/>
+          <w:rFonts w:eastAsiaTheme="minorHAnsi"/>
+          <w:color w:val="555555"/>
+          <w:sz w:val="16"/>
+          <w:szCs w:val="16"/>
+          <w:bdr w:val="single" w:sz="6" w:space="0" w:color="DDDDDD" w:frame="1"/>
+          <w:shd w:val="clear" w:color="auto" w:fill="FFFFFF"/>
+          <w:lang w:val="es-CR"/>
+        </w:rPr>
+        <w:t>})</w:t>
+      </w:r>
+    </w:p>
+    <w:p>
+      <w:pPr>
+        <w:shd w:val="clear" w:color="auto" w:fill="FFFFFF"/>
+        <w:spacing w:after="0"/>
+        <w:textAlignment w:val="baseline"/>
+        <w:rPr>
+          <w:rStyle w:val="HTMLCode"/>
+          <w:rFonts w:eastAsiaTheme="minorHAnsi"/>
+          <w:color w:val="555555"/>
+          <w:sz w:val="16"/>
+          <w:szCs w:val="16"/>
+          <w:bdr w:val="single" w:sz="6" w:space="0" w:color="DDDDDD" w:frame="1"/>
+          <w:shd w:val="clear" w:color="auto" w:fill="FFFFFF"/>
+          <w:lang w:val="es-CR"/>
+        </w:rPr>
+      </w:pPr>
+      <w:r>
+        <w:rPr>
+          <w:rStyle w:val="HTMLCode"/>
+          <w:rFonts w:eastAsiaTheme="minorHAnsi"/>
+          <w:color w:val="555555"/>
+          <w:sz w:val="16"/>
+          <w:szCs w:val="16"/>
+          <w:bdr w:val="single" w:sz="6" w:space="0" w:color="DDDDDD" w:frame="1"/>
+          <w:shd w:val="clear" w:color="auto" w:fill="FFFFFF"/>
+          <w:lang w:val="es-CR"/>
+        </w:rPr>
+        <w:tab/>
+      </w:r>
+      <w:r>
+        <w:rPr>
+          <w:rStyle w:val="HTMLCode"/>
+          <w:rFonts w:eastAsiaTheme="minorHAnsi"/>
+          <w:color w:val="555555"/>
+          <w:sz w:val="16"/>
+          <w:szCs w:val="16"/>
+          <w:bdr w:val="single" w:sz="6" w:space="0" w:color="DDDDDD" w:frame="1"/>
+          <w:shd w:val="clear" w:color="auto" w:fill="FFFFFF"/>
+          <w:lang w:val="es-CR"/>
+        </w:rPr>
+        <w:tab/>
+        <w:t>/*</w:t>
+      </w:r>
+    </w:p>
+    <w:p>
+      <w:pPr>
+        <w:shd w:val="clear" w:color="auto" w:fill="FFFFFF"/>
+        <w:spacing w:after="0"/>
+        <w:textAlignment w:val="baseline"/>
+        <w:rPr>
+          <w:rStyle w:val="HTMLCode"/>
+          <w:rFonts w:eastAsiaTheme="minorHAnsi"/>
+          <w:color w:val="555555"/>
+          <w:sz w:val="16"/>
+          <w:szCs w:val="16"/>
+          <w:bdr w:val="single" w:sz="6" w:space="0" w:color="DDDDDD" w:frame="1"/>
+          <w:shd w:val="clear" w:color="auto" w:fill="FFFFFF"/>
+          <w:lang w:val="es-CR"/>
+        </w:rPr>
+      </w:pPr>
+      <w:r>
+        <w:rPr>
+          <w:rStyle w:val="HTMLCode"/>
+          <w:rFonts w:eastAsiaTheme="minorHAnsi"/>
+          <w:color w:val="555555"/>
+          <w:sz w:val="16"/>
+          <w:szCs w:val="16"/>
+          <w:bdr w:val="single" w:sz="6" w:space="0" w:color="DDDDDD" w:frame="1"/>
+          <w:shd w:val="clear" w:color="auto" w:fill="FFFFFF"/>
+          <w:lang w:val="es-CR"/>
+        </w:rPr>
+        <w:tab/>
+      </w:r>
+      <w:r>
+        <w:rPr>
+          <w:rStyle w:val="HTMLCode"/>
+          <w:rFonts w:eastAsiaTheme="minorHAnsi"/>
+          <w:color w:val="555555"/>
+          <w:sz w:val="16"/>
+          <w:szCs w:val="16"/>
+          <w:bdr w:val="single" w:sz="6" w:space="0" w:color="DDDDDD" w:frame="1"/>
+          <w:shd w:val="clear" w:color="auto" w:fill="FFFFFF"/>
+          <w:lang w:val="es-CR"/>
+        </w:rPr>
+        <w:tab/>
+        <w:t>*Hacer algo con la base de datos</w:t>
+      </w:r>
+    </w:p>
+    <w:p>
+      <w:pPr>
+        <w:shd w:val="clear" w:color="auto" w:fill="FFFFFF"/>
+        <w:spacing w:after="0"/>
+        <w:textAlignment w:val="baseline"/>
+        <w:rPr>
+          <w:rStyle w:val="HTMLCode"/>
+          <w:rFonts w:eastAsiaTheme="minorHAnsi"/>
+          <w:color w:val="555555"/>
+          <w:sz w:val="16"/>
+          <w:szCs w:val="16"/>
+          <w:bdr w:val="single" w:sz="6" w:space="0" w:color="DDDDDD" w:frame="1"/>
+          <w:shd w:val="clear" w:color="auto" w:fill="FFFFFF"/>
+          <w:lang w:val="es-CR"/>
+        </w:rPr>
+      </w:pPr>
+      <w:r>
+        <w:rPr>
+          <w:rStyle w:val="HTMLCode"/>
+          <w:rFonts w:eastAsiaTheme="minorHAnsi"/>
+          <w:color w:val="555555"/>
+          <w:sz w:val="16"/>
+          <w:szCs w:val="16"/>
+          <w:bdr w:val="single" w:sz="6" w:space="0" w:color="DDDDDD" w:frame="1"/>
+          <w:shd w:val="clear" w:color="auto" w:fill="FFFFFF"/>
+          <w:lang w:val="es-CR"/>
+        </w:rPr>
+        <w:tab/>
+      </w:r>
+      <w:r>
+        <w:rPr>
+          <w:rStyle w:val="HTMLCode"/>
+          <w:rFonts w:eastAsiaTheme="minorHAnsi"/>
+          <w:color w:val="555555"/>
+          <w:sz w:val="16"/>
+          <w:szCs w:val="16"/>
+          <w:bdr w:val="single" w:sz="6" w:space="0" w:color="DDDDDD" w:frame="1"/>
+          <w:shd w:val="clear" w:color="auto" w:fill="FFFFFF"/>
+          <w:lang w:val="es-CR"/>
+        </w:rPr>
+        <w:tab/>
+        <w:t>*/</w:t>
+      </w:r>
+    </w:p>
+    <w:p>
+      <w:pPr>
+        <w:shd w:val="clear" w:color="auto" w:fill="FFFFFF"/>
+        <w:spacing w:after="0"/>
+        <w:textAlignment w:val="baseline"/>
+        <w:rPr>
+          <w:rStyle w:val="HTMLCode"/>
+          <w:rFonts w:eastAsiaTheme="minorHAnsi"/>
+          <w:color w:val="555555"/>
+          <w:sz w:val="16"/>
+          <w:szCs w:val="16"/>
+          <w:bdr w:val="single" w:sz="6" w:space="0" w:color="DDDDDD" w:frame="1"/>
+          <w:shd w:val="clear" w:color="auto" w:fill="FFFFFF"/>
+          <w:lang w:val="es-CR"/>
+        </w:rPr>
+      </w:pPr>
+      <w:r>
+        <w:rPr>
+          <w:rStyle w:val="HTMLCode"/>
+          <w:rFonts w:eastAsiaTheme="minorHAnsi"/>
+          <w:color w:val="555555"/>
+          <w:sz w:val="16"/>
+          <w:szCs w:val="16"/>
+          <w:bdr w:val="single" w:sz="6" w:space="0" w:color="DDDDDD" w:frame="1"/>
+          <w:shd w:val="clear" w:color="auto" w:fill="FFFFFF"/>
+          <w:lang w:val="es-CR"/>
+        </w:rPr>
+        <w:tab/>
+      </w:r>
+      <w:r>
+        <w:rPr>
+          <w:rStyle w:val="HTMLCode"/>
+          <w:rFonts w:eastAsiaTheme="minorHAnsi"/>
+          <w:color w:val="555555"/>
+          <w:sz w:val="16"/>
+          <w:szCs w:val="16"/>
+          <w:bdr w:val="single" w:sz="6" w:space="0" w:color="DDDDDD" w:frame="1"/>
+          <w:shd w:val="clear" w:color="auto" w:fill="FFFFFF"/>
+          <w:lang w:val="es-CR"/>
+        </w:rPr>
+        <w:tab/>
+      </w:r>
+      <w:proofErr w:type="spellStart"/>
+      <w:r>
+        <w:rPr>
+          <w:rStyle w:val="HTMLCode"/>
+          <w:rFonts w:eastAsiaTheme="minorHAnsi"/>
+          <w:color w:val="555555"/>
+          <w:sz w:val="16"/>
+          <w:szCs w:val="16"/>
+          <w:bdr w:val="single" w:sz="6" w:space="0" w:color="DDDDDD" w:frame="1"/>
+          <w:shd w:val="clear" w:color="auto" w:fill="FFFFFF"/>
+          <w:lang w:val="es-CR"/>
+        </w:rPr>
+        <w:t>db.close</w:t>
+      </w:r>
+      <w:proofErr w:type="spellEnd"/>
+      <w:r>
+        <w:rPr>
+          <w:rStyle w:val="HTMLCode"/>
+          <w:rFonts w:eastAsiaTheme="minorHAnsi"/>
+          <w:color w:val="555555"/>
+          <w:sz w:val="16"/>
+          <w:szCs w:val="16"/>
+          <w:bdr w:val="single" w:sz="6" w:space="0" w:color="DDDDDD" w:frame="1"/>
+          <w:shd w:val="clear" w:color="auto" w:fill="FFFFFF"/>
+          <w:lang w:val="es-CR"/>
+        </w:rPr>
+        <w:t>()</w:t>
+      </w:r>
+    </w:p>
+    <w:p>
+      <w:pPr>
+        <w:shd w:val="clear" w:color="auto" w:fill="FFFFFF"/>
+        <w:spacing w:after="0"/>
+        <w:textAlignment w:val="baseline"/>
+        <w:rPr>
+          <w:rStyle w:val="HTMLCode"/>
+          <w:rFonts w:eastAsiaTheme="minorHAnsi"/>
+          <w:color w:val="555555"/>
+          <w:sz w:val="16"/>
+          <w:szCs w:val="16"/>
+          <w:bdr w:val="single" w:sz="6" w:space="0" w:color="DDDDDD" w:frame="1"/>
+          <w:shd w:val="clear" w:color="auto" w:fill="FFFFFF"/>
+          <w:lang w:val="es-CR"/>
+        </w:rPr>
+      </w:pPr>
       <w:r>
         <w:rPr>
           <w:rStyle w:val="HTMLCode"/>
@@ -6346,242 +6126,6 @@
     </w:p>
     <w:p>
       <w:pPr>
-        <w:shd w:val="clear" w:color="auto" w:fill="FFFFFF"/>
-        <w:spacing w:after="0"/>
-        <w:textAlignment w:val="baseline"/>
-        <w:rPr>
-          <w:rStyle w:val="HTMLCode"/>
-          <w:rFonts w:eastAsiaTheme="minorHAnsi"/>
-          <w:color w:val="555555"/>
-          <w:sz w:val="16"/>
-          <w:szCs w:val="16"/>
-          <w:bdr w:val="single" w:sz="6" w:space="0" w:color="DDDDDD" w:frame="1"/>
-          <w:shd w:val="clear" w:color="auto" w:fill="FFFFFF"/>
-          <w:lang w:val="es-CR"/>
-        </w:rPr>
-      </w:pPr>
-      <w:r>
-        <w:rPr>
-          <w:rStyle w:val="HTMLCode"/>
-          <w:rFonts w:eastAsiaTheme="minorHAnsi"/>
-          <w:color w:val="555555"/>
-          <w:sz w:val="16"/>
-          <w:szCs w:val="16"/>
-          <w:bdr w:val="single" w:sz="6" w:space="0" w:color="DDDDDD" w:frame="1"/>
-          <w:shd w:val="clear" w:color="auto" w:fill="FFFFFF"/>
-          <w:lang w:val="es-CR"/>
-        </w:rPr>
-        <w:tab/>
-      </w:r>
-      <w:r>
-        <w:rPr>
-          <w:rStyle w:val="HTMLCode"/>
-          <w:rFonts w:eastAsiaTheme="minorHAnsi"/>
-          <w:color w:val="555555"/>
-          <w:sz w:val="16"/>
-          <w:szCs w:val="16"/>
-          <w:bdr w:val="single" w:sz="6" w:space="0" w:color="DDDDDD" w:frame="1"/>
-          <w:shd w:val="clear" w:color="auto" w:fill="FFFFFF"/>
-          <w:lang w:val="es-CR"/>
-        </w:rPr>
-        <w:tab/>
-        <w:t>/*</w:t>
-      </w:r>
-    </w:p>
-    <w:p>
-      <w:pPr>
-        <w:shd w:val="clear" w:color="auto" w:fill="FFFFFF"/>
-        <w:spacing w:after="0"/>
-        <w:textAlignment w:val="baseline"/>
-        <w:rPr>
-          <w:rStyle w:val="HTMLCode"/>
-          <w:rFonts w:eastAsiaTheme="minorHAnsi"/>
-          <w:color w:val="555555"/>
-          <w:sz w:val="16"/>
-          <w:szCs w:val="16"/>
-          <w:bdr w:val="single" w:sz="6" w:space="0" w:color="DDDDDD" w:frame="1"/>
-          <w:shd w:val="clear" w:color="auto" w:fill="FFFFFF"/>
-          <w:lang w:val="es-CR"/>
-        </w:rPr>
-      </w:pPr>
-      <w:r>
-        <w:rPr>
-          <w:rStyle w:val="HTMLCode"/>
-          <w:rFonts w:eastAsiaTheme="minorHAnsi"/>
-          <w:color w:val="555555"/>
-          <w:sz w:val="16"/>
-          <w:szCs w:val="16"/>
-          <w:bdr w:val="single" w:sz="6" w:space="0" w:color="DDDDDD" w:frame="1"/>
-          <w:shd w:val="clear" w:color="auto" w:fill="FFFFFF"/>
-          <w:lang w:val="es-CR"/>
-        </w:rPr>
-        <w:tab/>
-      </w:r>
-      <w:r>
-        <w:rPr>
-          <w:rStyle w:val="HTMLCode"/>
-          <w:rFonts w:eastAsiaTheme="minorHAnsi"/>
-          <w:color w:val="555555"/>
-          <w:sz w:val="16"/>
-          <w:szCs w:val="16"/>
-          <w:bdr w:val="single" w:sz="6" w:space="0" w:color="DDDDDD" w:frame="1"/>
-          <w:shd w:val="clear" w:color="auto" w:fill="FFFFFF"/>
-          <w:lang w:val="es-CR"/>
-        </w:rPr>
-        <w:tab/>
-        <w:t>*Hacer algo con la base de datos</w:t>
-      </w:r>
-    </w:p>
-    <w:p>
-      <w:pPr>
-        <w:shd w:val="clear" w:color="auto" w:fill="FFFFFF"/>
-        <w:spacing w:after="0"/>
-        <w:textAlignment w:val="baseline"/>
-        <w:rPr>
-          <w:rStyle w:val="HTMLCode"/>
-          <w:rFonts w:eastAsiaTheme="minorHAnsi"/>
-          <w:color w:val="555555"/>
-          <w:sz w:val="16"/>
-          <w:szCs w:val="16"/>
-          <w:bdr w:val="single" w:sz="6" w:space="0" w:color="DDDDDD" w:frame="1"/>
-          <w:shd w:val="clear" w:color="auto" w:fill="FFFFFF"/>
-          <w:lang w:val="es-CR"/>
-        </w:rPr>
-      </w:pPr>
-      <w:r>
-        <w:rPr>
-          <w:rStyle w:val="HTMLCode"/>
-          <w:rFonts w:eastAsiaTheme="minorHAnsi"/>
-          <w:color w:val="555555"/>
-          <w:sz w:val="16"/>
-          <w:szCs w:val="16"/>
-          <w:bdr w:val="single" w:sz="6" w:space="0" w:color="DDDDDD" w:frame="1"/>
-          <w:shd w:val="clear" w:color="auto" w:fill="FFFFFF"/>
-          <w:lang w:val="es-CR"/>
-        </w:rPr>
-        <w:tab/>
-      </w:r>
-      <w:r>
-        <w:rPr>
-          <w:rStyle w:val="HTMLCode"/>
-          <w:rFonts w:eastAsiaTheme="minorHAnsi"/>
-          <w:color w:val="555555"/>
-          <w:sz w:val="16"/>
-          <w:szCs w:val="16"/>
-          <w:bdr w:val="single" w:sz="6" w:space="0" w:color="DDDDDD" w:frame="1"/>
-          <w:shd w:val="clear" w:color="auto" w:fill="FFFFFF"/>
-          <w:lang w:val="es-CR"/>
-        </w:rPr>
-        <w:tab/>
-        <w:t>*/</w:t>
-      </w:r>
-    </w:p>
-    <w:p>
-      <w:pPr>
-        <w:shd w:val="clear" w:color="auto" w:fill="FFFFFF"/>
-        <w:spacing w:after="0"/>
-        <w:textAlignment w:val="baseline"/>
-        <w:rPr>
-          <w:rStyle w:val="HTMLCode"/>
-          <w:rFonts w:eastAsiaTheme="minorHAnsi"/>
-          <w:color w:val="555555"/>
-          <w:sz w:val="16"/>
-          <w:szCs w:val="16"/>
-          <w:bdr w:val="single" w:sz="6" w:space="0" w:color="DDDDDD" w:frame="1"/>
-          <w:shd w:val="clear" w:color="auto" w:fill="FFFFFF"/>
-          <w:lang w:val="es-CR"/>
-        </w:rPr>
-      </w:pPr>
-      <w:r>
-        <w:rPr>
-          <w:rStyle w:val="HTMLCode"/>
-          <w:rFonts w:eastAsiaTheme="minorHAnsi"/>
-          <w:color w:val="555555"/>
-          <w:sz w:val="16"/>
-          <w:szCs w:val="16"/>
-          <w:bdr w:val="single" w:sz="6" w:space="0" w:color="DDDDDD" w:frame="1"/>
-          <w:shd w:val="clear" w:color="auto" w:fill="FFFFFF"/>
-          <w:lang w:val="es-CR"/>
-        </w:rPr>
-        <w:tab/>
-      </w:r>
-      <w:r>
-        <w:rPr>
-          <w:rStyle w:val="HTMLCode"/>
-          <w:rFonts w:eastAsiaTheme="minorHAnsi"/>
-          <w:color w:val="555555"/>
-          <w:sz w:val="16"/>
-          <w:szCs w:val="16"/>
-          <w:bdr w:val="single" w:sz="6" w:space="0" w:color="DDDDDD" w:frame="1"/>
-          <w:shd w:val="clear" w:color="auto" w:fill="FFFFFF"/>
-          <w:lang w:val="es-CR"/>
-        </w:rPr>
-        <w:tab/>
-      </w:r>
-      <w:proofErr w:type="spellStart"/>
-      <w:proofErr w:type="gramStart"/>
-      <w:r>
-        <w:rPr>
-          <w:rStyle w:val="HTMLCode"/>
-          <w:rFonts w:eastAsiaTheme="minorHAnsi"/>
-          <w:color w:val="555555"/>
-          <w:sz w:val="16"/>
-          <w:szCs w:val="16"/>
-          <w:bdr w:val="single" w:sz="6" w:space="0" w:color="DDDDDD" w:frame="1"/>
-          <w:shd w:val="clear" w:color="auto" w:fill="FFFFFF"/>
-          <w:lang w:val="es-CR"/>
-        </w:rPr>
-        <w:t>db.close</w:t>
-      </w:r>
-      <w:proofErr w:type="spellEnd"/>
-      <w:proofErr w:type="gramEnd"/>
-      <w:r>
-        <w:rPr>
-          <w:rStyle w:val="HTMLCode"/>
-          <w:rFonts w:eastAsiaTheme="minorHAnsi"/>
-          <w:color w:val="555555"/>
-          <w:sz w:val="16"/>
-          <w:szCs w:val="16"/>
-          <w:bdr w:val="single" w:sz="6" w:space="0" w:color="DDDDDD" w:frame="1"/>
-          <w:shd w:val="clear" w:color="auto" w:fill="FFFFFF"/>
-          <w:lang w:val="es-CR"/>
-        </w:rPr>
-        <w:t>()</w:t>
-      </w:r>
-    </w:p>
-    <w:p>
-      <w:pPr>
-        <w:shd w:val="clear" w:color="auto" w:fill="FFFFFF"/>
-        <w:spacing w:after="0"/>
-        <w:textAlignment w:val="baseline"/>
-        <w:rPr>
-          <w:rStyle w:val="HTMLCode"/>
-          <w:rFonts w:eastAsiaTheme="minorHAnsi"/>
-          <w:color w:val="555555"/>
-          <w:sz w:val="16"/>
-          <w:szCs w:val="16"/>
-          <w:bdr w:val="single" w:sz="6" w:space="0" w:color="DDDDDD" w:frame="1"/>
-          <w:shd w:val="clear" w:color="auto" w:fill="FFFFFF"/>
-          <w:lang w:val="es-CR"/>
-        </w:rPr>
-      </w:pPr>
-      <w:r>
-        <w:rPr>
-          <w:rStyle w:val="HTMLCode"/>
-          <w:rFonts w:eastAsiaTheme="minorHAnsi"/>
-          <w:color w:val="555555"/>
-          <w:sz w:val="16"/>
-          <w:szCs w:val="16"/>
-          <w:bdr w:val="single" w:sz="6" w:space="0" w:color="DDDDDD" w:frame="1"/>
-          <w:shd w:val="clear" w:color="auto" w:fill="FFFFFF"/>
-          <w:lang w:val="es-CR"/>
-        </w:rPr>
-        <w:tab/>
-        <w:t>})</w:t>
-      </w:r>
-    </w:p>
-    <w:p>
-      <w:pPr>
         <w:pStyle w:val="locked"/>
         <w:shd w:val="clear" w:color="auto" w:fill="FFFFFF"/>
         <w:spacing w:before="0" w:beforeAutospacing="0" w:after="0" w:afterAutospacing="0"/>
@@ -6602,29 +6146,7 @@
           <w:lang w:val="es-CR"/>
         </w:rPr>
         <w:lastRenderedPageBreak/>
-        <w:t xml:space="preserve">Esto es una introducción al </w:t>
-      </w:r>
-      <w:proofErr w:type="gramStart"/>
-      <w:r>
-        <w:rPr>
-          <w:rFonts w:ascii="Arial" w:hAnsi="Arial" w:cs="Arial"/>
-          <w:color w:val="2C3E50"/>
-          <w:sz w:val="21"/>
-          <w:szCs w:val="21"/>
-          <w:lang w:val="es-CR"/>
-        </w:rPr>
-        <w:t>driver</w:t>
-      </w:r>
-      <w:proofErr w:type="gramEnd"/>
-      <w:r>
-        <w:rPr>
-          <w:rFonts w:ascii="Arial" w:hAnsi="Arial" w:cs="Arial"/>
-          <w:color w:val="2C3E50"/>
-          <w:sz w:val="21"/>
-          <w:szCs w:val="21"/>
-          <w:lang w:val="es-CR"/>
-        </w:rPr>
-        <w:t xml:space="preserve"> nativo de node.js, en el próximo video veremos qué otras opciones existen para realizar una conexión entre </w:t>
+        <w:t xml:space="preserve">Esto es una introducción al driver nativo de node.js, en el próximo video veremos qué otras opciones existen para realizar una conexión entre </w:t>
       </w:r>
       <w:proofErr w:type="spellStart"/>
       <w:r>
@@ -6889,29 +6411,7 @@
           <w:lang w:val="es-CR"/>
         </w:rPr>
         <w:br/>
-        <w:t xml:space="preserve">En primer lugar se encuentra el </w:t>
-      </w:r>
-      <w:proofErr w:type="gramStart"/>
-      <w:r>
-        <w:rPr>
-          <w:rFonts w:ascii="Arial" w:hAnsi="Arial" w:cs="Arial"/>
-          <w:color w:val="2C3E50"/>
-          <w:sz w:val="21"/>
-          <w:szCs w:val="21"/>
-          <w:lang w:val="es-CR"/>
-        </w:rPr>
-        <w:t>driver</w:t>
-      </w:r>
-      <w:proofErr w:type="gramEnd"/>
-      <w:r>
-        <w:rPr>
-          <w:rFonts w:ascii="Arial" w:hAnsi="Arial" w:cs="Arial"/>
-          <w:color w:val="2C3E50"/>
-          <w:sz w:val="21"/>
-          <w:szCs w:val="21"/>
-          <w:lang w:val="es-CR"/>
-        </w:rPr>
-        <w:t xml:space="preserve"> nativo de Node.js (</w:t>
+        <w:t>En primer lugar se encuentra el driver nativo de Node.js (</w:t>
       </w:r>
       <w:proofErr w:type="spellStart"/>
       <w:r>
@@ -6933,29 +6433,7 @@
           <w:szCs w:val="21"/>
           <w:lang w:val="es-CR"/>
         </w:rPr>
-        <w:t xml:space="preserve">). Este </w:t>
-      </w:r>
-      <w:proofErr w:type="gramStart"/>
-      <w:r>
-        <w:rPr>
-          <w:rFonts w:ascii="Arial" w:hAnsi="Arial" w:cs="Arial"/>
-          <w:color w:val="2C3E50"/>
-          <w:sz w:val="21"/>
-          <w:szCs w:val="21"/>
-          <w:lang w:val="es-CR"/>
-        </w:rPr>
-        <w:t>driver</w:t>
-      </w:r>
-      <w:proofErr w:type="gramEnd"/>
-      <w:r>
-        <w:rPr>
-          <w:rFonts w:ascii="Arial" w:hAnsi="Arial" w:cs="Arial"/>
-          <w:color w:val="2C3E50"/>
-          <w:sz w:val="21"/>
-          <w:szCs w:val="21"/>
-          <w:lang w:val="es-CR"/>
-        </w:rPr>
-        <w:t xml:space="preserve"> nos provee una interfaz para realizar conexiones, manipular la información e incluso configurar programáticamente las funciones de replicación y </w:t>
+        <w:t xml:space="preserve">). Este driver nos provee una interfaz para realizar conexiones, manipular la información e incluso configurar programáticamente las funciones de replicación y </w:t>
       </w:r>
       <w:proofErr w:type="spellStart"/>
       <w:r>
@@ -7059,6 +6537,7 @@
       <w:r>
         <w:rPr>
           <w:rFonts w:ascii="Arial" w:hAnsi="Arial" w:cs="Arial"/>
+          <w:noProof/>
           <w:color w:val="2C3E50"/>
           <w:sz w:val="21"/>
           <w:szCs w:val="21"/>
@@ -7160,29 +6639,7 @@
           <w:szCs w:val="21"/>
           <w:lang w:val="es-CR"/>
         </w:rPr>
-        <w:t xml:space="preserve"> y sobresale sobre el </w:t>
-      </w:r>
-      <w:proofErr w:type="gramStart"/>
-      <w:r>
-        <w:rPr>
-          <w:rFonts w:ascii="Arial" w:hAnsi="Arial" w:cs="Arial"/>
-          <w:color w:val="2C3E50"/>
-          <w:sz w:val="21"/>
-          <w:szCs w:val="21"/>
-          <w:lang w:val="es-CR"/>
-        </w:rPr>
-        <w:t>driver</w:t>
-      </w:r>
-      <w:proofErr w:type="gramEnd"/>
-      <w:r>
-        <w:rPr>
-          <w:rFonts w:ascii="Arial" w:hAnsi="Arial" w:cs="Arial"/>
-          <w:color w:val="2C3E50"/>
-          <w:sz w:val="21"/>
-          <w:szCs w:val="21"/>
-          <w:lang w:val="es-CR"/>
-        </w:rPr>
-        <w:t xml:space="preserve"> nativo, ya que, además de realizar todas las funcionalidades que realiza el driver, contiene una capa para el modelado de los datos, es decir, </w:t>
+        <w:t xml:space="preserve"> y sobresale sobre el driver nativo, ya que, además de realizar todas las funcionalidades que realiza el driver, contiene una capa para el modelado de los datos, es decir, </w:t>
       </w:r>
       <w:proofErr w:type="spellStart"/>
       <w:r>
@@ -7204,19 +6661,7 @@
           <w:szCs w:val="21"/>
           <w:lang w:val="es-CR"/>
         </w:rPr>
-        <w:t xml:space="preserve"> me obliga a crear un esquema y a mantener una consistencia en los registros que ingresan a la base de datos. Esto es una gran</w:t>
-      </w:r>
-      <w:bookmarkStart w:id="0" w:name="_GoBack"/>
-      <w:bookmarkEnd w:id="0"/>
-      <w:r>
-        <w:rPr>
-          <w:rFonts w:ascii="Arial" w:hAnsi="Arial" w:cs="Arial"/>
-          <w:color w:val="2C3E50"/>
-          <w:sz w:val="21"/>
-          <w:szCs w:val="21"/>
-          <w:lang w:val="es-CR"/>
-        </w:rPr>
-        <w:t xml:space="preserve"> ventaja, porque la información que tengamos almacenada siempre tendrá la misma estructura, facilitando el trabajo de los desarrolladores a la hora de manipular estos datos.</w:t>
+        <w:t xml:space="preserve"> me obliga a crear un esquema y a mantener una consistencia en los registros que ingresan a la base de datos. Esto es una gran ventaja, porque la información que tengamos almacenada siempre tendrá la misma estructura, facilitando el trabajo de los desarrolladores a la hora de manipular estos datos.</w:t>
       </w:r>
       <w:r>
         <w:rPr>
@@ -7237,50 +6682,29 @@
           <w:lang w:val="es-CR"/>
         </w:rPr>
         <w:br/>
-      </w:r>
-      <w:proofErr w:type="spellStart"/>
-      <w:r>
-        <w:rPr>
-          <w:rFonts w:ascii="Arial" w:hAnsi="Arial" w:cs="Arial"/>
-          <w:color w:val="2C3E50"/>
-          <w:sz w:val="21"/>
-          <w:szCs w:val="21"/>
-          <w:lang w:val="es-CR"/>
-        </w:rPr>
-        <w:t>Repositorio</w:t>
-      </w:r>
-      <w:proofErr w:type="spellEnd"/>
-      <w:r>
-        <w:rPr>
-          <w:rFonts w:ascii="Arial" w:hAnsi="Arial" w:cs="Arial"/>
-          <w:color w:val="2C3E50"/>
-          <w:sz w:val="21"/>
-          <w:szCs w:val="21"/>
-          <w:lang w:val="es-CR"/>
-        </w:rPr>
-        <w:t xml:space="preserve"> de Mongoose </w:t>
-      </w:r>
-      <w:proofErr w:type="spellStart"/>
-      <w:r>
-        <w:rPr>
-          <w:rFonts w:ascii="Arial" w:hAnsi="Arial" w:cs="Arial"/>
-          <w:color w:val="2C3E50"/>
-          <w:sz w:val="21"/>
-          <w:szCs w:val="21"/>
-          <w:lang w:val="es-CR"/>
-        </w:rPr>
-        <w:t>en</w:t>
-      </w:r>
-      <w:proofErr w:type="spellEnd"/>
-      <w:r>
-        <w:rPr>
-          <w:rFonts w:ascii="Arial" w:hAnsi="Arial" w:cs="Arial"/>
-          <w:color w:val="2C3E50"/>
-          <w:sz w:val="21"/>
-          <w:szCs w:val="21"/>
-          <w:lang w:val="es-CR"/>
-        </w:rPr>
-        <w:t xml:space="preserve"> </w:t>
+        <w:t xml:space="preserve">Repositorio de </w:t>
+      </w:r>
+      <w:proofErr w:type="spellStart"/>
+      <w:r>
+        <w:rPr>
+          <w:rFonts w:ascii="Arial" w:hAnsi="Arial" w:cs="Arial"/>
+          <w:color w:val="2C3E50"/>
+          <w:sz w:val="21"/>
+          <w:szCs w:val="21"/>
+          <w:lang w:val="es-CR"/>
+        </w:rPr>
+        <w:t>Mongoose</w:t>
+      </w:r>
+      <w:proofErr w:type="spellEnd"/>
+      <w:r>
+        <w:rPr>
+          <w:rFonts w:ascii="Arial" w:hAnsi="Arial" w:cs="Arial"/>
+          <w:color w:val="2C3E50"/>
+          <w:sz w:val="21"/>
+          <w:szCs w:val="21"/>
+          <w:lang w:val="es-CR"/>
+        </w:rPr>
+        <w:t xml:space="preserve"> en </w:t>
       </w:r>
       <w:proofErr w:type="spellStart"/>
       <w:r>
@@ -7331,6 +6755,7 @@
       <w:r>
         <w:rPr>
           <w:rFonts w:ascii="Arial" w:hAnsi="Arial" w:cs="Arial"/>
+          <w:noProof/>
           <w:color w:val="2C3E50"/>
           <w:sz w:val="21"/>
           <w:szCs w:val="21"/>
@@ -7494,15 +6919,389 @@
     </w:p>
     <w:p>
       <w:pPr>
-        <w:pStyle w:val="ListParagraph"/>
-        <w:rPr>
-          <w:rFonts w:ascii="Arial" w:hAnsi="Arial" w:cs="Arial"/>
-          <w:color w:val="2C3E50"/>
-          <w:sz w:val="21"/>
-          <w:szCs w:val="21"/>
-          <w:lang w:val="es-CR"/>
-        </w:rPr>
-      </w:pPr>
+        <w:pStyle w:val="locked"/>
+        <w:shd w:val="clear" w:color="auto" w:fill="FFFFFF"/>
+        <w:spacing w:before="0" w:beforeAutospacing="0" w:line="300" w:lineRule="atLeast"/>
+        <w:ind w:left="360"/>
+        <w:rPr>
+          <w:rFonts w:ascii="Arial" w:hAnsi="Arial" w:cs="Arial"/>
+          <w:color w:val="2C3E50"/>
+          <w:sz w:val="21"/>
+          <w:szCs w:val="21"/>
+          <w:lang w:val="es-CR"/>
+        </w:rPr>
+      </w:pPr>
+      <w:hyperlink r:id="rId20" w:history="1">
+        <w:r>
+          <w:rPr>
+            <w:rFonts w:ascii="Arial" w:hAnsi="Arial" w:cs="Arial"/>
+            <w:color w:val="2C3E50"/>
+            <w:sz w:val="21"/>
+            <w:szCs w:val="21"/>
+            <w:lang w:val="es-CR"/>
+          </w:rPr>
+          <w:t xml:space="preserve">4.1. </w:t>
+        </w:r>
+        <w:proofErr w:type="spellStart"/>
+        <w:r>
+          <w:rPr>
+            <w:rFonts w:ascii="Arial" w:hAnsi="Arial" w:cs="Arial"/>
+            <w:color w:val="2C3E50"/>
+            <w:sz w:val="21"/>
+            <w:szCs w:val="21"/>
+            <w:lang w:val="es-CR"/>
+          </w:rPr>
+          <w:t>Insertar</w:t>
+        </w:r>
+        <w:proofErr w:type="spellEnd"/>
+        <w:r>
+          <w:rPr>
+            <w:rFonts w:ascii="Arial" w:hAnsi="Arial" w:cs="Arial"/>
+            <w:color w:val="2C3E50"/>
+            <w:sz w:val="21"/>
+            <w:szCs w:val="21"/>
+            <w:lang w:val="es-CR"/>
+          </w:rPr>
+          <w:t xml:space="preserve"> </w:t>
+        </w:r>
+        <w:proofErr w:type="spellStart"/>
+        <w:r>
+          <w:rPr>
+            <w:rFonts w:ascii="Arial" w:hAnsi="Arial" w:cs="Arial"/>
+            <w:color w:val="2C3E50"/>
+            <w:sz w:val="21"/>
+            <w:szCs w:val="21"/>
+            <w:lang w:val="es-CR"/>
+          </w:rPr>
+          <w:t>registros</w:t>
+        </w:r>
+        <w:proofErr w:type="spellEnd"/>
+      </w:hyperlink>
+    </w:p>
+    <w:p>
+      <w:pPr>
+        <w:pStyle w:val="locked"/>
+        <w:shd w:val="clear" w:color="auto" w:fill="FFFFFF"/>
+        <w:spacing w:before="0" w:beforeAutospacing="0" w:line="300" w:lineRule="atLeast"/>
+        <w:rPr>
+          <w:rFonts w:ascii="Arial" w:hAnsi="Arial" w:cs="Arial"/>
+          <w:color w:val="2C3E50"/>
+          <w:sz w:val="21"/>
+          <w:szCs w:val="21"/>
+          <w:lang w:val="es-CR"/>
+        </w:rPr>
+      </w:pPr>
+      <w:r>
+        <w:rPr>
+          <w:rFonts w:ascii="Arial" w:hAnsi="Arial" w:cs="Arial"/>
+          <w:color w:val="2C3E50"/>
+          <w:sz w:val="21"/>
+          <w:szCs w:val="21"/>
+          <w:lang w:val="es-CR"/>
+        </w:rPr>
+        <w:t xml:space="preserve">Operaciones CRUD (crear actualizar consultar y eliminar) con MongoDB y </w:t>
+      </w:r>
+      <w:proofErr w:type="spellStart"/>
+      <w:r>
+        <w:rPr>
+          <w:rFonts w:ascii="Arial" w:hAnsi="Arial" w:cs="Arial"/>
+          <w:color w:val="2C3E50"/>
+          <w:sz w:val="21"/>
+          <w:szCs w:val="21"/>
+          <w:lang w:val="es-CR"/>
+        </w:rPr>
+        <w:t>NodeJS</w:t>
+      </w:r>
+      <w:proofErr w:type="spellEnd"/>
+    </w:p>
+    <w:p>
+      <w:pPr>
+        <w:pStyle w:val="locked"/>
+        <w:shd w:val="clear" w:color="auto" w:fill="FFFFFF"/>
+        <w:spacing w:before="0" w:beforeAutospacing="0" w:line="300" w:lineRule="atLeast"/>
+        <w:rPr>
+          <w:rFonts w:ascii="Arial" w:hAnsi="Arial" w:cs="Arial"/>
+          <w:color w:val="2C3E50"/>
+          <w:sz w:val="21"/>
+          <w:szCs w:val="21"/>
+          <w:lang w:val="es-CR"/>
+        </w:rPr>
+      </w:pPr>
+      <w:bookmarkStart w:id="0" w:name="_GoBack"/>
+      <w:bookmarkEnd w:id="0"/>
+    </w:p>
+    <w:p>
+      <w:pPr>
+        <w:pStyle w:val="locked"/>
+        <w:shd w:val="clear" w:color="auto" w:fill="FFFFFF"/>
+        <w:spacing w:before="0" w:beforeAutospacing="0" w:line="300" w:lineRule="atLeast"/>
+        <w:rPr>
+          <w:rFonts w:ascii="Arial" w:hAnsi="Arial" w:cs="Arial"/>
+          <w:color w:val="2C3E50"/>
+          <w:sz w:val="21"/>
+          <w:szCs w:val="21"/>
+          <w:lang w:val="es-CR"/>
+        </w:rPr>
+      </w:pPr>
+    </w:p>
+    <w:p>
+      <w:pPr>
+        <w:pStyle w:val="locked"/>
+        <w:shd w:val="clear" w:color="auto" w:fill="FFFFFF"/>
+        <w:spacing w:before="0" w:beforeAutospacing="0" w:line="300" w:lineRule="atLeast"/>
+        <w:ind w:left="360"/>
+        <w:rPr>
+          <w:rFonts w:ascii="Arial" w:hAnsi="Arial" w:cs="Arial"/>
+          <w:color w:val="2C3E50"/>
+          <w:sz w:val="21"/>
+          <w:szCs w:val="21"/>
+          <w:lang w:val="es-CR"/>
+        </w:rPr>
+      </w:pPr>
+      <w:r>
+        <w:rPr>
+          <w:rFonts w:ascii="Arial" w:hAnsi="Arial" w:cs="Arial"/>
+          <w:color w:val="2C3E50"/>
+          <w:sz w:val="21"/>
+          <w:szCs w:val="21"/>
+          <w:lang w:val="es-CR"/>
+        </w:rPr>
+        <w:t xml:space="preserve">4.2. </w:t>
+      </w:r>
+      <w:proofErr w:type="spellStart"/>
+      <w:r>
+        <w:rPr>
+          <w:rFonts w:ascii="Arial" w:hAnsi="Arial" w:cs="Arial"/>
+          <w:color w:val="2C3E50"/>
+          <w:sz w:val="21"/>
+          <w:szCs w:val="21"/>
+          <w:lang w:val="es-CR"/>
+        </w:rPr>
+        <w:t>Actividad</w:t>
+      </w:r>
+      <w:proofErr w:type="spellEnd"/>
+      <w:r>
+        <w:rPr>
+          <w:rFonts w:ascii="Arial" w:hAnsi="Arial" w:cs="Arial"/>
+          <w:color w:val="2C3E50"/>
+          <w:sz w:val="21"/>
+          <w:szCs w:val="21"/>
+          <w:lang w:val="es-CR"/>
+        </w:rPr>
+        <w:t xml:space="preserve"> 1</w:t>
+      </w:r>
+    </w:p>
+    <w:p>
+      <w:pPr>
+        <w:pStyle w:val="locked"/>
+        <w:shd w:val="clear" w:color="auto" w:fill="FFFFFF"/>
+        <w:spacing w:before="0" w:beforeAutospacing="0" w:line="300" w:lineRule="atLeast"/>
+        <w:ind w:left="360"/>
+        <w:rPr>
+          <w:rFonts w:ascii="Arial" w:hAnsi="Arial" w:cs="Arial"/>
+          <w:color w:val="2C3E50"/>
+          <w:sz w:val="21"/>
+          <w:szCs w:val="21"/>
+          <w:lang w:val="es-CR"/>
+        </w:rPr>
+      </w:pPr>
+      <w:r>
+        <w:rPr>
+          <w:rFonts w:ascii="Arial" w:hAnsi="Arial" w:cs="Arial"/>
+          <w:color w:val="2C3E50"/>
+          <w:sz w:val="21"/>
+          <w:szCs w:val="21"/>
+          <w:lang w:val="es-CR"/>
+        </w:rPr>
+        <w:t xml:space="preserve">4.3. </w:t>
+      </w:r>
+      <w:proofErr w:type="spellStart"/>
+      <w:r>
+        <w:rPr>
+          <w:rFonts w:ascii="Arial" w:hAnsi="Arial" w:cs="Arial"/>
+          <w:color w:val="2C3E50"/>
+          <w:sz w:val="21"/>
+          <w:szCs w:val="21"/>
+          <w:lang w:val="es-CR"/>
+        </w:rPr>
+        <w:t>Eliminar</w:t>
+      </w:r>
+      <w:proofErr w:type="spellEnd"/>
+      <w:r>
+        <w:rPr>
+          <w:rFonts w:ascii="Arial" w:hAnsi="Arial" w:cs="Arial"/>
+          <w:color w:val="2C3E50"/>
+          <w:sz w:val="21"/>
+          <w:szCs w:val="21"/>
+          <w:lang w:val="es-CR"/>
+        </w:rPr>
+        <w:t xml:space="preserve"> </w:t>
+      </w:r>
+      <w:proofErr w:type="spellStart"/>
+      <w:r>
+        <w:rPr>
+          <w:rFonts w:ascii="Arial" w:hAnsi="Arial" w:cs="Arial"/>
+          <w:color w:val="2C3E50"/>
+          <w:sz w:val="21"/>
+          <w:szCs w:val="21"/>
+          <w:lang w:val="es-CR"/>
+        </w:rPr>
+        <w:t>registros</w:t>
+      </w:r>
+      <w:proofErr w:type="spellEnd"/>
+    </w:p>
+    <w:p>
+      <w:pPr>
+        <w:pStyle w:val="locked"/>
+        <w:shd w:val="clear" w:color="auto" w:fill="FFFFFF"/>
+        <w:spacing w:before="0" w:beforeAutospacing="0" w:line="300" w:lineRule="atLeast"/>
+        <w:ind w:left="360"/>
+        <w:rPr>
+          <w:rFonts w:ascii="Arial" w:hAnsi="Arial" w:cs="Arial"/>
+          <w:color w:val="2C3E50"/>
+          <w:sz w:val="21"/>
+          <w:szCs w:val="21"/>
+          <w:lang w:val="es-CR"/>
+        </w:rPr>
+      </w:pPr>
+      <w:r>
+        <w:rPr>
+          <w:rFonts w:ascii="Arial" w:hAnsi="Arial" w:cs="Arial"/>
+          <w:color w:val="2C3E50"/>
+          <w:sz w:val="21"/>
+          <w:szCs w:val="21"/>
+          <w:lang w:val="es-CR"/>
+        </w:rPr>
+        <w:t xml:space="preserve">4.4. </w:t>
+      </w:r>
+      <w:proofErr w:type="spellStart"/>
+      <w:r>
+        <w:rPr>
+          <w:rFonts w:ascii="Arial" w:hAnsi="Arial" w:cs="Arial"/>
+          <w:color w:val="2C3E50"/>
+          <w:sz w:val="21"/>
+          <w:szCs w:val="21"/>
+          <w:lang w:val="es-CR"/>
+        </w:rPr>
+        <w:t>Actividad</w:t>
+      </w:r>
+      <w:proofErr w:type="spellEnd"/>
+      <w:r>
+        <w:rPr>
+          <w:rFonts w:ascii="Arial" w:hAnsi="Arial" w:cs="Arial"/>
+          <w:color w:val="2C3E50"/>
+          <w:sz w:val="21"/>
+          <w:szCs w:val="21"/>
+          <w:lang w:val="es-CR"/>
+        </w:rPr>
+        <w:t xml:space="preserve"> 2</w:t>
+      </w:r>
+    </w:p>
+    <w:p>
+      <w:pPr>
+        <w:pStyle w:val="locked"/>
+        <w:shd w:val="clear" w:color="auto" w:fill="FFFFFF"/>
+        <w:spacing w:before="0" w:beforeAutospacing="0" w:line="300" w:lineRule="atLeast"/>
+        <w:ind w:left="360"/>
+        <w:rPr>
+          <w:rFonts w:ascii="Arial" w:hAnsi="Arial" w:cs="Arial"/>
+          <w:color w:val="2C3E50"/>
+          <w:sz w:val="21"/>
+          <w:szCs w:val="21"/>
+          <w:lang w:val="es-CR"/>
+        </w:rPr>
+      </w:pPr>
+      <w:r>
+        <w:rPr>
+          <w:rFonts w:ascii="Arial" w:hAnsi="Arial" w:cs="Arial"/>
+          <w:color w:val="2C3E50"/>
+          <w:sz w:val="21"/>
+          <w:szCs w:val="21"/>
+          <w:lang w:val="es-CR"/>
+        </w:rPr>
+        <w:t xml:space="preserve">4.5. </w:t>
+      </w:r>
+      <w:proofErr w:type="spellStart"/>
+      <w:r>
+        <w:rPr>
+          <w:rFonts w:ascii="Arial" w:hAnsi="Arial" w:cs="Arial"/>
+          <w:color w:val="2C3E50"/>
+          <w:sz w:val="21"/>
+          <w:szCs w:val="21"/>
+          <w:lang w:val="es-CR"/>
+        </w:rPr>
+        <w:t>Consultar</w:t>
+      </w:r>
+      <w:proofErr w:type="spellEnd"/>
+      <w:r>
+        <w:rPr>
+          <w:rFonts w:ascii="Arial" w:hAnsi="Arial" w:cs="Arial"/>
+          <w:color w:val="2C3E50"/>
+          <w:sz w:val="21"/>
+          <w:szCs w:val="21"/>
+          <w:lang w:val="es-CR"/>
+        </w:rPr>
+        <w:t xml:space="preserve"> y </w:t>
+      </w:r>
+      <w:proofErr w:type="spellStart"/>
+      <w:r>
+        <w:rPr>
+          <w:rFonts w:ascii="Arial" w:hAnsi="Arial" w:cs="Arial"/>
+          <w:color w:val="2C3E50"/>
+          <w:sz w:val="21"/>
+          <w:szCs w:val="21"/>
+          <w:lang w:val="es-CR"/>
+        </w:rPr>
+        <w:t>actualizar</w:t>
+      </w:r>
+      <w:proofErr w:type="spellEnd"/>
+      <w:r>
+        <w:rPr>
+          <w:rFonts w:ascii="Arial" w:hAnsi="Arial" w:cs="Arial"/>
+          <w:color w:val="2C3E50"/>
+          <w:sz w:val="21"/>
+          <w:szCs w:val="21"/>
+          <w:lang w:val="es-CR"/>
+        </w:rPr>
+        <w:t xml:space="preserve"> </w:t>
+      </w:r>
+      <w:proofErr w:type="spellStart"/>
+      <w:r>
+        <w:rPr>
+          <w:rFonts w:ascii="Arial" w:hAnsi="Arial" w:cs="Arial"/>
+          <w:color w:val="2C3E50"/>
+          <w:sz w:val="21"/>
+          <w:szCs w:val="21"/>
+          <w:lang w:val="es-CR"/>
+        </w:rPr>
+        <w:t>registros</w:t>
+      </w:r>
+      <w:proofErr w:type="spellEnd"/>
+    </w:p>
+    <w:p>
+      <w:pPr>
+        <w:pStyle w:val="locked"/>
+        <w:shd w:val="clear" w:color="auto" w:fill="FFFFFF"/>
+        <w:spacing w:before="0" w:beforeAutospacing="0" w:line="300" w:lineRule="atLeast"/>
+        <w:ind w:left="360"/>
+        <w:rPr>
+          <w:rFonts w:ascii="Arial" w:hAnsi="Arial" w:cs="Arial"/>
+          <w:color w:val="2C3E50"/>
+          <w:sz w:val="21"/>
+          <w:szCs w:val="21"/>
+          <w:lang w:val="es-CR"/>
+        </w:rPr>
+      </w:pPr>
+      <w:r>
+        <w:rPr>
+          <w:rFonts w:ascii="Arial" w:hAnsi="Arial" w:cs="Arial"/>
+          <w:color w:val="2C3E50"/>
+          <w:sz w:val="21"/>
+          <w:szCs w:val="21"/>
+          <w:lang w:val="es-CR"/>
+        </w:rPr>
+        <w:t>4.6. Actividad 3</w:t>
+      </w:r>
     </w:p>
     <w:p>
       <w:pPr>
@@ -8023,6 +7822,155 @@
     </w:lvl>
   </w:abstractNum>
   <w:abstractNum w:abstractNumId="3" w15:restartNumberingAfterBreak="0">
+    <w:nsid w:val="1CF945EC"/>
+    <w:multiLevelType w:val="multilevel"/>
+    <w:tmpl w:val="80BC25F8"/>
+    <w:lvl w:ilvl="0">
+      <w:start w:val="1"/>
+      <w:numFmt w:val="bullet"/>
+      <w:lvlText w:val=""/>
+      <w:lvlJc w:val="left"/>
+      <w:pPr>
+        <w:tabs>
+          <w:tab w:val="num" w:pos="720"/>
+        </w:tabs>
+        <w:ind w:left="720" w:hanging="360"/>
+      </w:pPr>
+      <w:rPr>
+        <w:rFonts w:ascii="Symbol" w:hAnsi="Symbol" w:hint="default"/>
+        <w:sz w:val="20"/>
+      </w:rPr>
+    </w:lvl>
+    <w:lvl w:ilvl="1" w:tentative="1">
+      <w:start w:val="1"/>
+      <w:numFmt w:val="bullet"/>
+      <w:lvlText w:val="o"/>
+      <w:lvlJc w:val="left"/>
+      <w:pPr>
+        <w:tabs>
+          <w:tab w:val="num" w:pos="1440"/>
+        </w:tabs>
+        <w:ind w:left="1440" w:hanging="360"/>
+      </w:pPr>
+      <w:rPr>
+        <w:rFonts w:ascii="Courier New" w:hAnsi="Courier New" w:hint="default"/>
+        <w:sz w:val="20"/>
+      </w:rPr>
+    </w:lvl>
+    <w:lvl w:ilvl="2" w:tentative="1">
+      <w:start w:val="1"/>
+      <w:numFmt w:val="bullet"/>
+      <w:lvlText w:val=""/>
+      <w:lvlJc w:val="left"/>
+      <w:pPr>
+        <w:tabs>
+          <w:tab w:val="num" w:pos="2160"/>
+        </w:tabs>
+        <w:ind w:left="2160" w:hanging="360"/>
+      </w:pPr>
+      <w:rPr>
+        <w:rFonts w:ascii="Wingdings" w:hAnsi="Wingdings" w:hint="default"/>
+        <w:sz w:val="20"/>
+      </w:rPr>
+    </w:lvl>
+    <w:lvl w:ilvl="3" w:tentative="1">
+      <w:start w:val="1"/>
+      <w:numFmt w:val="bullet"/>
+      <w:lvlText w:val=""/>
+      <w:lvlJc w:val="left"/>
+      <w:pPr>
+        <w:tabs>
+          <w:tab w:val="num" w:pos="2880"/>
+        </w:tabs>
+        <w:ind w:left="2880" w:hanging="360"/>
+      </w:pPr>
+      <w:rPr>
+        <w:rFonts w:ascii="Wingdings" w:hAnsi="Wingdings" w:hint="default"/>
+        <w:sz w:val="20"/>
+      </w:rPr>
+    </w:lvl>
+    <w:lvl w:ilvl="4" w:tentative="1">
+      <w:start w:val="1"/>
+      <w:numFmt w:val="bullet"/>
+      <w:lvlText w:val=""/>
+      <w:lvlJc w:val="left"/>
+      <w:pPr>
+        <w:tabs>
+          <w:tab w:val="num" w:pos="3600"/>
+        </w:tabs>
+        <w:ind w:left="3600" w:hanging="360"/>
+      </w:pPr>
+      <w:rPr>
+        <w:rFonts w:ascii="Wingdings" w:hAnsi="Wingdings" w:hint="default"/>
+        <w:sz w:val="20"/>
+      </w:rPr>
+    </w:lvl>
+    <w:lvl w:ilvl="5" w:tentative="1">
+      <w:start w:val="1"/>
+      <w:numFmt w:val="bullet"/>
+      <w:lvlText w:val=""/>
+      <w:lvlJc w:val="left"/>
+      <w:pPr>
+        <w:tabs>
+          <w:tab w:val="num" w:pos="4320"/>
+        </w:tabs>
+        <w:ind w:left="4320" w:hanging="360"/>
+      </w:pPr>
+      <w:rPr>
+        <w:rFonts w:ascii="Wingdings" w:hAnsi="Wingdings" w:hint="default"/>
+        <w:sz w:val="20"/>
+      </w:rPr>
+    </w:lvl>
+    <w:lvl w:ilvl="6" w:tentative="1">
+      <w:start w:val="1"/>
+      <w:numFmt w:val="bullet"/>
+      <w:lvlText w:val=""/>
+      <w:lvlJc w:val="left"/>
+      <w:pPr>
+        <w:tabs>
+          <w:tab w:val="num" w:pos="5040"/>
+        </w:tabs>
+        <w:ind w:left="5040" w:hanging="360"/>
+      </w:pPr>
+      <w:rPr>
+        <w:rFonts w:ascii="Wingdings" w:hAnsi="Wingdings" w:hint="default"/>
+        <w:sz w:val="20"/>
+      </w:rPr>
+    </w:lvl>
+    <w:lvl w:ilvl="7" w:tentative="1">
+      <w:start w:val="1"/>
+      <w:numFmt w:val="bullet"/>
+      <w:lvlText w:val=""/>
+      <w:lvlJc w:val="left"/>
+      <w:pPr>
+        <w:tabs>
+          <w:tab w:val="num" w:pos="5760"/>
+        </w:tabs>
+        <w:ind w:left="5760" w:hanging="360"/>
+      </w:pPr>
+      <w:rPr>
+        <w:rFonts w:ascii="Wingdings" w:hAnsi="Wingdings" w:hint="default"/>
+        <w:sz w:val="20"/>
+      </w:rPr>
+    </w:lvl>
+    <w:lvl w:ilvl="8" w:tentative="1">
+      <w:start w:val="1"/>
+      <w:numFmt w:val="bullet"/>
+      <w:lvlText w:val=""/>
+      <w:lvlJc w:val="left"/>
+      <w:pPr>
+        <w:tabs>
+          <w:tab w:val="num" w:pos="6480"/>
+        </w:tabs>
+        <w:ind w:left="6480" w:hanging="360"/>
+      </w:pPr>
+      <w:rPr>
+        <w:rFonts w:ascii="Wingdings" w:hAnsi="Wingdings" w:hint="default"/>
+        <w:sz w:val="20"/>
+      </w:rPr>
+    </w:lvl>
+  </w:abstractNum>
+  <w:abstractNum w:abstractNumId="4" w15:restartNumberingAfterBreak="0">
     <w:nsid w:val="35BD41E9"/>
     <w:multiLevelType w:val="hybridMultilevel"/>
     <w:tmpl w:val="D7B61430"/>
@@ -8111,7 +8059,7 @@
       </w:pPr>
     </w:lvl>
   </w:abstractNum>
-  <w:abstractNum w:abstractNumId="4" w15:restartNumberingAfterBreak="0">
+  <w:abstractNum w:abstractNumId="5" w15:restartNumberingAfterBreak="0">
     <w:nsid w:val="40787A0B"/>
     <w:multiLevelType w:val="multilevel"/>
     <w:tmpl w:val="750EFF84"/>
@@ -8260,7 +8208,7 @@
       </w:rPr>
     </w:lvl>
   </w:abstractNum>
-  <w:abstractNum w:abstractNumId="5" w15:restartNumberingAfterBreak="0">
+  <w:abstractNum w:abstractNumId="6" w15:restartNumberingAfterBreak="0">
     <w:nsid w:val="54297569"/>
     <w:multiLevelType w:val="hybridMultilevel"/>
     <w:tmpl w:val="C99AC2A2"/>
@@ -8374,13 +8322,13 @@
     </w:lvl>
   </w:abstractNum>
   <w:num w:numId="1">
-    <w:abstractNumId w:val="4"/>
+    <w:abstractNumId w:val="5"/>
   </w:num>
   <w:num w:numId="2">
     <w:abstractNumId w:val="0"/>
   </w:num>
   <w:num w:numId="3">
-    <w:abstractNumId w:val="3"/>
+    <w:abstractNumId w:val="4"/>
   </w:num>
   <w:num w:numId="4">
     <w:abstractNumId w:val="1"/>
@@ -8389,7 +8337,10 @@
     <w:abstractNumId w:val="2"/>
   </w:num>
   <w:num w:numId="6">
-    <w:abstractNumId w:val="5"/>
+    <w:abstractNumId w:val="6"/>
+  </w:num>
+  <w:num w:numId="7">
+    <w:abstractNumId w:val="3"/>
   </w:num>
 </w:numbering>
 </file>

</xml_diff>